<commit_message>
Weekly excercises 3 done
</commit_message>
<xml_diff>
--- a/oppimispaivakirja.docx
+++ b/oppimispaivakirja.docx
@@ -250,7 +250,7 @@
                         </a:ln>
                         <a:extLst>
                           <a:ext uri="{909E8E84-426E-40dd-AFC4-6F175D3DCCD1}">
-                            <a14:hiddenFill xmlns:pic="http://schemas.openxmlformats.org/drawingml/2006/picture" xmlns:adec="http://schemas.microsoft.com/office/drawing/2017/decorative" xmlns:c="http://schemas.openxmlformats.org/drawingml/2006/chart" xmlns:a14="http://schemas.microsoft.com/office/drawing/2010/main" xmlns:w="http://schemas.openxmlformats.org/wordprocessingml/2006/main" xmlns:w10="urn:schemas-microsoft-com:office:word" xmlns:v="urn:schemas-microsoft-com:vml" xmlns:o="urn:schemas-microsoft-com:office:office" xmlns:mv="urn:schemas-microsoft-com:mac:vml" xmlns:mo="http://schemas.microsoft.com/office/mac/office/2008/main" xmlns="" xmlns:arto="http://schemas.microsoft.com/office/word/2006/arto">
+                            <a14:hiddenFill xmlns:arto="http://schemas.microsoft.com/office/word/2006/arto" xmlns="" xmlns:mo="http://schemas.microsoft.com/office/mac/office/2008/main" xmlns:mv="urn:schemas-microsoft-com:mac:vml" xmlns:o="urn:schemas-microsoft-com:office:office" xmlns:v="urn:schemas-microsoft-com:vml" xmlns:w10="urn:schemas-microsoft-com:office:word" xmlns:w="http://schemas.openxmlformats.org/wordprocessingml/2006/main" xmlns:a14="http://schemas.microsoft.com/office/drawing/2010/main" xmlns:c="http://schemas.openxmlformats.org/drawingml/2006/chart" xmlns:adec="http://schemas.microsoft.com/office/drawing/2017/decorative" xmlns:pic="http://schemas.openxmlformats.org/drawingml/2006/picture">
                               <a:noFill/>
                             </a14:hiddenFill>
                           </a:ext>
@@ -328,7 +328,7 @@
           <w14:ligatures w14:val="standardContextual"/>
         </w:rPr>
       </w:pPr>
-      <w:hyperlink w:anchor="_Toc178604109" w:history="1">
+      <w:hyperlink w:anchor="_Toc178608796" w:history="1">
         <w:r>
           <w:rPr>
             <w:rStyle w:val="Hyperlink"/>
@@ -373,7 +373,7 @@
             <w:noProof/>
             <w:webHidden/>
           </w:rPr>
-          <w:instrText xml:space="preserve"> PAGEREF _Toc178604109 \h </w:instrText>
+          <w:instrText xml:space="preserve"> PAGEREF _Toc178608796 \h </w:instrText>
         </w:r>
         <w:r>
           <w:rPr>
@@ -416,7 +416,7 @@
           <w14:ligatures w14:val="standardContextual"/>
         </w:rPr>
       </w:pPr>
-      <w:hyperlink w:anchor="_Toc178604110" w:history="1">
+      <w:hyperlink w:anchor="_Toc178608797" w:history="1">
         <w:r>
           <w:rPr>
             <w:rStyle w:val="Hyperlink"/>
@@ -461,7 +461,7 @@
             <w:noProof/>
             <w:webHidden/>
           </w:rPr>
-          <w:instrText xml:space="preserve"> PAGEREF _Toc178604110 \h </w:instrText>
+          <w:instrText xml:space="preserve"> PAGEREF _Toc178608797 \h </w:instrText>
         </w:r>
         <w:r>
           <w:rPr>
@@ -504,7 +504,7 @@
           <w14:ligatures w14:val="standardContextual"/>
         </w:rPr>
       </w:pPr>
-      <w:hyperlink w:anchor="_Toc178604111" w:history="1">
+      <w:hyperlink w:anchor="_Toc178608798" w:history="1">
         <w:r>
           <w:rPr>
             <w:rStyle w:val="Hyperlink"/>
@@ -551,7 +551,7 @@
             <w:noProof/>
             <w:webHidden/>
           </w:rPr>
-          <w:instrText xml:space="preserve"> PAGEREF _Toc178604111 \h </w:instrText>
+          <w:instrText xml:space="preserve"> PAGEREF _Toc178608798 \h </w:instrText>
         </w:r>
         <w:r>
           <w:rPr>
@@ -594,7 +594,7 @@
           <w14:ligatures w14:val="standardContextual"/>
         </w:rPr>
       </w:pPr>
-      <w:hyperlink w:anchor="_Toc178604112" w:history="1">
+      <w:hyperlink w:anchor="_Toc178608799" w:history="1">
         <w:r>
           <w:rPr>
             <w:rStyle w:val="Hyperlink"/>
@@ -639,7 +639,7 @@
             <w:noProof/>
             <w:webHidden/>
           </w:rPr>
-          <w:instrText xml:space="preserve"> PAGEREF _Toc178604112 \h </w:instrText>
+          <w:instrText xml:space="preserve"> PAGEREF _Toc178608799 \h </w:instrText>
         </w:r>
         <w:r>
           <w:rPr>
@@ -682,7 +682,7 @@
           <w14:ligatures w14:val="standardContextual"/>
         </w:rPr>
       </w:pPr>
-      <w:hyperlink w:anchor="_Toc178604113" w:history="1">
+      <w:hyperlink w:anchor="_Toc178608800" w:history="1">
         <w:r>
           <w:rPr>
             <w:rStyle w:val="Hyperlink"/>
@@ -729,7 +729,7 @@
             <w:noProof/>
             <w:webHidden/>
           </w:rPr>
-          <w:instrText xml:space="preserve"> PAGEREF _Toc178604113 \h </w:instrText>
+          <w:instrText xml:space="preserve"> PAGEREF _Toc178608800 \h </w:instrText>
         </w:r>
         <w:r>
           <w:rPr>
@@ -772,7 +772,7 @@
           <w14:ligatures w14:val="standardContextual"/>
         </w:rPr>
       </w:pPr>
-      <w:hyperlink w:anchor="_Toc178604114" w:history="1">
+      <w:hyperlink w:anchor="_Toc178608801" w:history="1">
         <w:r>
           <w:rPr>
             <w:rStyle w:val="Hyperlink"/>
@@ -819,7 +819,7 @@
             <w:noProof/>
             <w:webHidden/>
           </w:rPr>
-          <w:instrText xml:space="preserve"> PAGEREF _Toc178604114 \h </w:instrText>
+          <w:instrText xml:space="preserve"> PAGEREF _Toc178608801 \h </w:instrText>
         </w:r>
         <w:r>
           <w:rPr>
@@ -862,7 +862,7 @@
           <w14:ligatures w14:val="standardContextual"/>
         </w:rPr>
       </w:pPr>
-      <w:hyperlink w:anchor="_Toc178604115" w:history="1">
+      <w:hyperlink w:anchor="_Toc178608802" w:history="1">
         <w:r>
           <w:rPr>
             <w:rStyle w:val="Hyperlink"/>
@@ -907,7 +907,7 @@
             <w:noProof/>
             <w:webHidden/>
           </w:rPr>
-          <w:instrText xml:space="preserve"> PAGEREF _Toc178604115 \h </w:instrText>
+          <w:instrText xml:space="preserve"> PAGEREF _Toc178608802 \h </w:instrText>
         </w:r>
         <w:r>
           <w:rPr>
@@ -950,7 +950,7 @@
           <w14:ligatures w14:val="standardContextual"/>
         </w:rPr>
       </w:pPr>
-      <w:hyperlink w:anchor="_Toc178604116" w:history="1">
+      <w:hyperlink w:anchor="_Toc178608803" w:history="1">
         <w:r>
           <w:rPr>
             <w:rStyle w:val="Hyperlink"/>
@@ -997,7 +997,7 @@
             <w:noProof/>
             <w:webHidden/>
           </w:rPr>
-          <w:instrText xml:space="preserve"> PAGEREF _Toc178604116 \h </w:instrText>
+          <w:instrText xml:space="preserve"> PAGEREF _Toc178608803 \h </w:instrText>
         </w:r>
         <w:r>
           <w:rPr>
@@ -1040,7 +1040,7 @@
           <w14:ligatures w14:val="standardContextual"/>
         </w:rPr>
       </w:pPr>
-      <w:hyperlink w:anchor="_Toc178604117" w:history="1">
+      <w:hyperlink w:anchor="_Toc178608804" w:history="1">
         <w:r>
           <w:rPr>
             <w:rStyle w:val="Hyperlink"/>
@@ -1085,7 +1085,7 @@
             <w:noProof/>
             <w:webHidden/>
           </w:rPr>
-          <w:instrText xml:space="preserve"> PAGEREF _Toc178604117 \h </w:instrText>
+          <w:instrText xml:space="preserve"> PAGEREF _Toc178608804 \h </w:instrText>
         </w:r>
         <w:r>
           <w:rPr>
@@ -1128,7 +1128,7 @@
           <w14:ligatures w14:val="standardContextual"/>
         </w:rPr>
       </w:pPr>
-      <w:hyperlink w:anchor="_Toc178604118" w:history="1">
+      <w:hyperlink w:anchor="_Toc178608805" w:history="1">
         <w:r>
           <w:rPr>
             <w:rStyle w:val="Hyperlink"/>
@@ -1173,7 +1173,7 @@
             <w:noProof/>
             <w:webHidden/>
           </w:rPr>
-          <w:instrText xml:space="preserve"> PAGEREF _Toc178604118 \h </w:instrText>
+          <w:instrText xml:space="preserve"> PAGEREF _Toc178608805 \h </w:instrText>
         </w:r>
         <w:r>
           <w:rPr>
@@ -1216,7 +1216,7 @@
           <w14:ligatures w14:val="standardContextual"/>
         </w:rPr>
       </w:pPr>
-      <w:hyperlink w:anchor="_Toc178604119" w:history="1">
+      <w:hyperlink w:anchor="_Toc178608806" w:history="1">
         <w:r>
           <w:rPr>
             <w:rStyle w:val="Hyperlink"/>
@@ -1261,7 +1261,7 @@
             <w:noProof/>
             <w:webHidden/>
           </w:rPr>
-          <w:instrText xml:space="preserve"> PAGEREF _Toc178604119 \h </w:instrText>
+          <w:instrText xml:space="preserve"> PAGEREF _Toc178608806 \h </w:instrText>
         </w:r>
         <w:r>
           <w:rPr>
@@ -1304,7 +1304,7 @@
           <w14:ligatures w14:val="standardContextual"/>
         </w:rPr>
       </w:pPr>
-      <w:hyperlink w:anchor="_Toc178604120" w:history="1">
+      <w:hyperlink w:anchor="_Toc178608807" w:history="1">
         <w:r>
           <w:rPr>
             <w:rStyle w:val="Hyperlink"/>
@@ -1349,7 +1349,7 @@
             <w:noProof/>
             <w:webHidden/>
           </w:rPr>
-          <w:instrText xml:space="preserve"> PAGEREF _Toc178604120 \h </w:instrText>
+          <w:instrText xml:space="preserve"> PAGEREF _Toc178608807 \h </w:instrText>
         </w:r>
         <w:r>
           <w:rPr>
@@ -1392,7 +1392,7 @@
           <w14:ligatures w14:val="standardContextual"/>
         </w:rPr>
       </w:pPr>
-      <w:hyperlink w:anchor="_Toc178604121" w:history="1">
+      <w:hyperlink w:anchor="_Toc178608808" w:history="1">
         <w:r>
           <w:rPr>
             <w:rStyle w:val="Hyperlink"/>
@@ -1437,7 +1437,7 @@
             <w:noProof/>
             <w:webHidden/>
           </w:rPr>
-          <w:instrText xml:space="preserve"> PAGEREF _Toc178604121 \h </w:instrText>
+          <w:instrText xml:space="preserve"> PAGEREF _Toc178608808 \h </w:instrText>
         </w:r>
         <w:r>
           <w:rPr>
@@ -1480,7 +1480,7 @@
           <w14:ligatures w14:val="standardContextual"/>
         </w:rPr>
       </w:pPr>
-      <w:hyperlink w:anchor="_Toc178604122" w:history="1">
+      <w:hyperlink w:anchor="_Toc178608809" w:history="1">
         <w:r>
           <w:rPr>
             <w:rStyle w:val="Hyperlink"/>
@@ -1525,7 +1525,7 @@
             <w:noProof/>
             <w:webHidden/>
           </w:rPr>
-          <w:instrText xml:space="preserve"> PAGEREF _Toc178604122 \h </w:instrText>
+          <w:instrText xml:space="preserve"> PAGEREF _Toc178608809 \h </w:instrText>
         </w:r>
         <w:r>
           <w:rPr>
@@ -1568,7 +1568,7 @@
           <w14:ligatures w14:val="standardContextual"/>
         </w:rPr>
       </w:pPr>
-      <w:hyperlink w:anchor="_Toc178604123" w:history="1">
+      <w:hyperlink w:anchor="_Toc178608810" w:history="1">
         <w:r>
           <w:rPr>
             <w:rStyle w:val="Hyperlink"/>
@@ -1613,7 +1613,7 @@
             <w:noProof/>
             <w:webHidden/>
           </w:rPr>
-          <w:instrText xml:space="preserve"> PAGEREF _Toc178604123 \h </w:instrText>
+          <w:instrText xml:space="preserve"> PAGEREF _Toc178608810 \h </w:instrText>
         </w:r>
         <w:r>
           <w:rPr>
@@ -1656,7 +1656,7 @@
           <w14:ligatures w14:val="standardContextual"/>
         </w:rPr>
       </w:pPr>
-      <w:hyperlink w:anchor="_Toc178604124" w:history="1">
+      <w:hyperlink w:anchor="_Toc178608811" w:history="1">
         <w:r>
           <w:rPr>
             <w:rStyle w:val="Hyperlink"/>
@@ -1701,7 +1701,7 @@
             <w:noProof/>
             <w:webHidden/>
           </w:rPr>
-          <w:instrText xml:space="preserve"> PAGEREF _Toc178604124 \h </w:instrText>
+          <w:instrText xml:space="preserve"> PAGEREF _Toc178608811 \h </w:instrText>
         </w:r>
         <w:r>
           <w:rPr>
@@ -1744,7 +1744,7 @@
           <w14:ligatures w14:val="standardContextual"/>
         </w:rPr>
       </w:pPr>
-      <w:hyperlink w:anchor="_Toc178604125" w:history="1">
+      <w:hyperlink w:anchor="_Toc178608812" w:history="1">
         <w:r>
           <w:rPr>
             <w:rStyle w:val="Hyperlink"/>
@@ -1789,7 +1789,7 @@
             <w:noProof/>
             <w:webHidden/>
           </w:rPr>
-          <w:instrText xml:space="preserve"> PAGEREF _Toc178604125 \h </w:instrText>
+          <w:instrText xml:space="preserve"> PAGEREF _Toc178608812 \h </w:instrText>
         </w:r>
         <w:r>
           <w:rPr>
@@ -1832,7 +1832,7 @@
           <w14:ligatures w14:val="standardContextual"/>
         </w:rPr>
       </w:pPr>
-      <w:hyperlink w:anchor="_Toc178604126" w:history="1">
+      <w:hyperlink w:anchor="_Toc178608813" w:history="1">
         <w:r>
           <w:rPr>
             <w:rStyle w:val="Hyperlink"/>
@@ -1877,7 +1877,7 @@
             <w:noProof/>
             <w:webHidden/>
           </w:rPr>
-          <w:instrText xml:space="preserve"> PAGEREF _Toc178604126 \h </w:instrText>
+          <w:instrText xml:space="preserve"> PAGEREF _Toc178608813 \h </w:instrText>
         </w:r>
         <w:r>
           <w:rPr>
@@ -1920,7 +1920,7 @@
           <w14:ligatures w14:val="standardContextual"/>
         </w:rPr>
       </w:pPr>
-      <w:hyperlink w:anchor="_Toc178604127" w:history="1">
+      <w:hyperlink w:anchor="_Toc178608814" w:history="1">
         <w:r>
           <w:rPr>
             <w:rStyle w:val="Hyperlink"/>
@@ -1965,7 +1965,7 @@
             <w:noProof/>
             <w:webHidden/>
           </w:rPr>
-          <w:instrText xml:space="preserve"> PAGEREF _Toc178604127 \h </w:instrText>
+          <w:instrText xml:space="preserve"> PAGEREF _Toc178608814 \h </w:instrText>
         </w:r>
         <w:r>
           <w:rPr>
@@ -2008,7 +2008,7 @@
           <w14:ligatures w14:val="standardContextual"/>
         </w:rPr>
       </w:pPr>
-      <w:hyperlink w:anchor="_Toc178604128" w:history="1">
+      <w:hyperlink w:anchor="_Toc178608815" w:history="1">
         <w:r>
           <w:rPr>
             <w:rStyle w:val="Hyperlink"/>
@@ -2053,7 +2053,7 @@
             <w:noProof/>
             <w:webHidden/>
           </w:rPr>
-          <w:instrText xml:space="preserve"> PAGEREF _Toc178604128 \h </w:instrText>
+          <w:instrText xml:space="preserve"> PAGEREF _Toc178608815 \h </w:instrText>
         </w:r>
         <w:r>
           <w:rPr>
@@ -2096,7 +2096,7 @@
           <w14:ligatures w14:val="standardContextual"/>
         </w:rPr>
       </w:pPr>
-      <w:hyperlink w:anchor="_Toc178604129" w:history="1">
+      <w:hyperlink w:anchor="_Toc178608816" w:history="1">
         <w:r>
           <w:rPr>
             <w:rStyle w:val="Hyperlink"/>
@@ -2141,7 +2141,7 @@
             <w:noProof/>
             <w:webHidden/>
           </w:rPr>
-          <w:instrText xml:space="preserve"> PAGEREF _Toc178604129 \h </w:instrText>
+          <w:instrText xml:space="preserve"> PAGEREF _Toc178608816 \h </w:instrText>
         </w:r>
         <w:r>
           <w:rPr>
@@ -2184,7 +2184,7 @@
           <w14:ligatures w14:val="standardContextual"/>
         </w:rPr>
       </w:pPr>
-      <w:hyperlink w:anchor="_Toc178604130" w:history="1">
+      <w:hyperlink w:anchor="_Toc178608817" w:history="1">
         <w:r>
           <w:rPr>
             <w:rStyle w:val="Hyperlink"/>
@@ -2229,7 +2229,7 @@
             <w:noProof/>
             <w:webHidden/>
           </w:rPr>
-          <w:instrText xml:space="preserve"> PAGEREF _Toc178604130 \h </w:instrText>
+          <w:instrText xml:space="preserve"> PAGEREF _Toc178608817 \h </w:instrText>
         </w:r>
         <w:r>
           <w:rPr>
@@ -2272,7 +2272,7 @@
           <w14:ligatures w14:val="standardContextual"/>
         </w:rPr>
       </w:pPr>
-      <w:hyperlink w:anchor="_Toc178604131" w:history="1">
+      <w:hyperlink w:anchor="_Toc178608818" w:history="1">
         <w:r>
           <w:rPr>
             <w:rStyle w:val="Hyperlink"/>
@@ -2317,7 +2317,7 @@
             <w:noProof/>
             <w:webHidden/>
           </w:rPr>
-          <w:instrText xml:space="preserve"> PAGEREF _Toc178604131 \h </w:instrText>
+          <w:instrText xml:space="preserve"> PAGEREF _Toc178608818 \h </w:instrText>
         </w:r>
         <w:r>
           <w:rPr>
@@ -2360,7 +2360,7 @@
           <w14:ligatures w14:val="standardContextual"/>
         </w:rPr>
       </w:pPr>
-      <w:hyperlink w:anchor="_Toc178604132" w:history="1">
+      <w:hyperlink w:anchor="_Toc178608819" w:history="1">
         <w:r>
           <w:rPr>
             <w:rStyle w:val="Hyperlink"/>
@@ -2405,7 +2405,7 @@
             <w:noProof/>
             <w:webHidden/>
           </w:rPr>
-          <w:instrText xml:space="preserve"> PAGEREF _Toc178604132 \h </w:instrText>
+          <w:instrText xml:space="preserve"> PAGEREF _Toc178608819 \h </w:instrText>
         </w:r>
         <w:r>
           <w:rPr>
@@ -2448,7 +2448,7 @@
           <w14:ligatures w14:val="standardContextual"/>
         </w:rPr>
       </w:pPr>
-      <w:hyperlink w:anchor="_Toc178604133" w:history="1">
+      <w:hyperlink w:anchor="_Toc178608820" w:history="1">
         <w:r>
           <w:rPr>
             <w:rStyle w:val="Hyperlink"/>
@@ -2493,7 +2493,7 @@
             <w:noProof/>
             <w:webHidden/>
           </w:rPr>
-          <w:instrText xml:space="preserve"> PAGEREF _Toc178604133 \h </w:instrText>
+          <w:instrText xml:space="preserve"> PAGEREF _Toc178608820 \h </w:instrText>
         </w:r>
         <w:r>
           <w:rPr>
@@ -2536,7 +2536,7 @@
           <w14:ligatures w14:val="standardContextual"/>
         </w:rPr>
       </w:pPr>
-      <w:hyperlink w:anchor="_Toc178604134" w:history="1">
+      <w:hyperlink w:anchor="_Toc178608821" w:history="1">
         <w:r>
           <w:rPr>
             <w:rStyle w:val="Hyperlink"/>
@@ -2581,7 +2581,7 @@
             <w:noProof/>
             <w:webHidden/>
           </w:rPr>
-          <w:instrText xml:space="preserve"> PAGEREF _Toc178604134 \h </w:instrText>
+          <w:instrText xml:space="preserve"> PAGEREF _Toc178608821 \h </w:instrText>
         </w:r>
         <w:r>
           <w:rPr>
@@ -2624,7 +2624,7 @@
           <w14:ligatures w14:val="standardContextual"/>
         </w:rPr>
       </w:pPr>
-      <w:hyperlink w:anchor="_Toc178604135" w:history="1">
+      <w:hyperlink w:anchor="_Toc178608822" w:history="1">
         <w:r>
           <w:rPr>
             <w:rStyle w:val="Hyperlink"/>
@@ -2669,7 +2669,7 @@
             <w:noProof/>
             <w:webHidden/>
           </w:rPr>
-          <w:instrText xml:space="preserve"> PAGEREF _Toc178604135 \h </w:instrText>
+          <w:instrText xml:space="preserve"> PAGEREF _Toc178608822 \h </w:instrText>
         </w:r>
         <w:r>
           <w:rPr>
@@ -2712,7 +2712,7 @@
           <w14:ligatures w14:val="standardContextual"/>
         </w:rPr>
       </w:pPr>
-      <w:hyperlink w:anchor="_Toc178604136" w:history="1">
+      <w:hyperlink w:anchor="_Toc178608823" w:history="1">
         <w:r>
           <w:rPr>
             <w:rStyle w:val="Hyperlink"/>
@@ -2757,7 +2757,7 @@
             <w:noProof/>
             <w:webHidden/>
           </w:rPr>
-          <w:instrText xml:space="preserve"> PAGEREF _Toc178604136 \h </w:instrText>
+          <w:instrText xml:space="preserve"> PAGEREF _Toc178608823 \h </w:instrText>
         </w:r>
         <w:r>
           <w:rPr>
@@ -2800,7 +2800,7 @@
           <w14:ligatures w14:val="standardContextual"/>
         </w:rPr>
       </w:pPr>
-      <w:hyperlink w:anchor="_Toc178604137" w:history="1">
+      <w:hyperlink w:anchor="_Toc178608824" w:history="1">
         <w:r>
           <w:rPr>
             <w:rStyle w:val="Hyperlink"/>
@@ -2845,7 +2845,7 @@
             <w:noProof/>
             <w:webHidden/>
           </w:rPr>
-          <w:instrText xml:space="preserve"> PAGEREF _Toc178604137 \h </w:instrText>
+          <w:instrText xml:space="preserve"> PAGEREF _Toc178608824 \h </w:instrText>
         </w:r>
         <w:r>
           <w:rPr>
@@ -2878,7 +2878,7 @@
     </w:p>
     <w:p>
       <w:pPr>
-        <w:pStyle w:val="TOC1"/>
+        <w:pStyle w:val="TOC2"/>
         <w:rPr>
           <w:rFonts w:asciiTheme="minorHAnsi" w:eastAsiaTheme="minorEastAsia" w:hAnsiTheme="minorHAnsi" w:cstheme="minorBidi"/>
           <w:noProof/>
@@ -2888,7 +2888,359 @@
           <w14:ligatures w14:val="standardContextual"/>
         </w:rPr>
       </w:pPr>
-      <w:hyperlink w:anchor="_Toc178604138" w:history="1">
+      <w:hyperlink w:anchor="_Toc178608825" w:history="1">
+        <w:r>
+          <w:rPr>
+            <w:rStyle w:val="Hyperlink"/>
+            <w:noProof/>
+          </w:rPr>
+          <w:t>3.3</w:t>
+        </w:r>
+        <w:r>
+          <w:rPr>
+            <w:rFonts w:asciiTheme="minorHAnsi" w:eastAsiaTheme="minorEastAsia" w:hAnsiTheme="minorHAnsi" w:cstheme="minorBidi"/>
+            <w:noProof/>
+            <w:kern w:val="2"/>
+            <w:szCs w:val="24"/>
+            <w:lang w:eastAsia="fi-FI"/>
+            <w14:ligatures w14:val="standardContextual"/>
+          </w:rPr>
+          <w:tab/>
+        </w:r>
+        <w:r>
+          <w:rPr>
+            <w:rStyle w:val="Hyperlink"/>
+            <w:noProof/>
+          </w:rPr>
+          <w:t>Sovelluksen tila ja toiminnallisuus</w:t>
+        </w:r>
+        <w:r>
+          <w:rPr>
+            <w:noProof/>
+            <w:webHidden/>
+          </w:rPr>
+          <w:tab/>
+        </w:r>
+        <w:r>
+          <w:rPr>
+            <w:noProof/>
+            <w:webHidden/>
+          </w:rPr>
+          <w:fldChar w:fldCharType="begin"/>
+        </w:r>
+        <w:r>
+          <w:rPr>
+            <w:noProof/>
+            <w:webHidden/>
+          </w:rPr>
+          <w:instrText xml:space="preserve"> PAGEREF _Toc178608825 \h </w:instrText>
+        </w:r>
+        <w:r>
+          <w:rPr>
+            <w:noProof/>
+            <w:webHidden/>
+          </w:rPr>
+        </w:r>
+        <w:r>
+          <w:rPr>
+            <w:noProof/>
+            <w:webHidden/>
+          </w:rPr>
+          <w:fldChar w:fldCharType="separate"/>
+        </w:r>
+        <w:r>
+          <w:rPr>
+            <w:noProof/>
+            <w:webHidden/>
+          </w:rPr>
+          <w:t>9</w:t>
+        </w:r>
+        <w:r>
+          <w:rPr>
+            <w:noProof/>
+            <w:webHidden/>
+          </w:rPr>
+          <w:fldChar w:fldCharType="end"/>
+        </w:r>
+      </w:hyperlink>
+    </w:p>
+    <w:p>
+      <w:pPr>
+        <w:pStyle w:val="TOC3"/>
+        <w:rPr>
+          <w:rFonts w:asciiTheme="minorHAnsi" w:eastAsiaTheme="minorEastAsia" w:hAnsiTheme="minorHAnsi" w:cstheme="minorBidi"/>
+          <w:noProof/>
+          <w:kern w:val="2"/>
+          <w:szCs w:val="24"/>
+          <w:lang w:eastAsia="fi-FI"/>
+          <w14:ligatures w14:val="standardContextual"/>
+        </w:rPr>
+      </w:pPr>
+      <w:hyperlink w:anchor="_Toc178608826" w:history="1">
+        <w:r>
+          <w:rPr>
+            <w:rStyle w:val="Hyperlink"/>
+            <w:noProof/>
+          </w:rPr>
+          <w:t>3.3.1</w:t>
+        </w:r>
+        <w:r>
+          <w:rPr>
+            <w:rFonts w:asciiTheme="minorHAnsi" w:eastAsiaTheme="minorEastAsia" w:hAnsiTheme="minorHAnsi" w:cstheme="minorBidi"/>
+            <w:noProof/>
+            <w:kern w:val="2"/>
+            <w:szCs w:val="24"/>
+            <w:lang w:eastAsia="fi-FI"/>
+            <w14:ligatures w14:val="standardContextual"/>
+          </w:rPr>
+          <w:tab/>
+        </w:r>
+        <w:r>
+          <w:rPr>
+            <w:rStyle w:val="Hyperlink"/>
+            <w:noProof/>
+          </w:rPr>
+          <w:t>Pohdinta</w:t>
+        </w:r>
+        <w:r>
+          <w:rPr>
+            <w:noProof/>
+            <w:webHidden/>
+          </w:rPr>
+          <w:tab/>
+        </w:r>
+        <w:r>
+          <w:rPr>
+            <w:noProof/>
+            <w:webHidden/>
+          </w:rPr>
+          <w:fldChar w:fldCharType="begin"/>
+        </w:r>
+        <w:r>
+          <w:rPr>
+            <w:noProof/>
+            <w:webHidden/>
+          </w:rPr>
+          <w:instrText xml:space="preserve"> PAGEREF _Toc178608826 \h </w:instrText>
+        </w:r>
+        <w:r>
+          <w:rPr>
+            <w:noProof/>
+            <w:webHidden/>
+          </w:rPr>
+        </w:r>
+        <w:r>
+          <w:rPr>
+            <w:noProof/>
+            <w:webHidden/>
+          </w:rPr>
+          <w:fldChar w:fldCharType="separate"/>
+        </w:r>
+        <w:r>
+          <w:rPr>
+            <w:noProof/>
+            <w:webHidden/>
+          </w:rPr>
+          <w:t>9</w:t>
+        </w:r>
+        <w:r>
+          <w:rPr>
+            <w:noProof/>
+            <w:webHidden/>
+          </w:rPr>
+          <w:fldChar w:fldCharType="end"/>
+        </w:r>
+      </w:hyperlink>
+    </w:p>
+    <w:p>
+      <w:pPr>
+        <w:pStyle w:val="TOC3"/>
+        <w:rPr>
+          <w:rFonts w:asciiTheme="minorHAnsi" w:eastAsiaTheme="minorEastAsia" w:hAnsiTheme="minorHAnsi" w:cstheme="minorBidi"/>
+          <w:noProof/>
+          <w:kern w:val="2"/>
+          <w:szCs w:val="24"/>
+          <w:lang w:eastAsia="fi-FI"/>
+          <w14:ligatures w14:val="standardContextual"/>
+        </w:rPr>
+      </w:pPr>
+      <w:hyperlink w:anchor="_Toc178608827" w:history="1">
+        <w:r>
+          <w:rPr>
+            <w:rStyle w:val="Hyperlink"/>
+            <w:noProof/>
+          </w:rPr>
+          <w:t>3.3.2</w:t>
+        </w:r>
+        <w:r>
+          <w:rPr>
+            <w:rFonts w:asciiTheme="minorHAnsi" w:eastAsiaTheme="minorEastAsia" w:hAnsiTheme="minorHAnsi" w:cstheme="minorBidi"/>
+            <w:noProof/>
+            <w:kern w:val="2"/>
+            <w:szCs w:val="24"/>
+            <w:lang w:eastAsia="fi-FI"/>
+            <w14:ligatures w14:val="standardContextual"/>
+          </w:rPr>
+          <w:tab/>
+        </w:r>
+        <w:r>
+          <w:rPr>
+            <w:rStyle w:val="Hyperlink"/>
+            <w:noProof/>
+          </w:rPr>
+          <w:t>Github-linkki</w:t>
+        </w:r>
+        <w:r>
+          <w:rPr>
+            <w:noProof/>
+            <w:webHidden/>
+          </w:rPr>
+          <w:tab/>
+        </w:r>
+        <w:r>
+          <w:rPr>
+            <w:noProof/>
+            <w:webHidden/>
+          </w:rPr>
+          <w:fldChar w:fldCharType="begin"/>
+        </w:r>
+        <w:r>
+          <w:rPr>
+            <w:noProof/>
+            <w:webHidden/>
+          </w:rPr>
+          <w:instrText xml:space="preserve"> PAGEREF _Toc178608827 \h </w:instrText>
+        </w:r>
+        <w:r>
+          <w:rPr>
+            <w:noProof/>
+            <w:webHidden/>
+          </w:rPr>
+        </w:r>
+        <w:r>
+          <w:rPr>
+            <w:noProof/>
+            <w:webHidden/>
+          </w:rPr>
+          <w:fldChar w:fldCharType="separate"/>
+        </w:r>
+        <w:r>
+          <w:rPr>
+            <w:noProof/>
+            <w:webHidden/>
+          </w:rPr>
+          <w:t>9</w:t>
+        </w:r>
+        <w:r>
+          <w:rPr>
+            <w:noProof/>
+            <w:webHidden/>
+          </w:rPr>
+          <w:fldChar w:fldCharType="end"/>
+        </w:r>
+      </w:hyperlink>
+    </w:p>
+    <w:p>
+      <w:pPr>
+        <w:pStyle w:val="TOC3"/>
+        <w:rPr>
+          <w:rFonts w:asciiTheme="minorHAnsi" w:eastAsiaTheme="minorEastAsia" w:hAnsiTheme="minorHAnsi" w:cstheme="minorBidi"/>
+          <w:noProof/>
+          <w:kern w:val="2"/>
+          <w:szCs w:val="24"/>
+          <w:lang w:eastAsia="fi-FI"/>
+          <w14:ligatures w14:val="standardContextual"/>
+        </w:rPr>
+      </w:pPr>
+      <w:hyperlink w:anchor="_Toc178608828" w:history="1">
+        <w:r>
+          <w:rPr>
+            <w:rStyle w:val="Hyperlink"/>
+            <w:noProof/>
+          </w:rPr>
+          <w:t>3.3.3</w:t>
+        </w:r>
+        <w:r>
+          <w:rPr>
+            <w:rFonts w:asciiTheme="minorHAnsi" w:eastAsiaTheme="minorEastAsia" w:hAnsiTheme="minorHAnsi" w:cstheme="minorBidi"/>
+            <w:noProof/>
+            <w:kern w:val="2"/>
+            <w:szCs w:val="24"/>
+            <w:lang w:eastAsia="fi-FI"/>
+            <w14:ligatures w14:val="standardContextual"/>
+          </w:rPr>
+          <w:tab/>
+        </w:r>
+        <w:r>
+          <w:rPr>
+            <w:rStyle w:val="Hyperlink"/>
+            <w:noProof/>
+          </w:rPr>
+          <w:t>Kuvia ohjelman ajosta</w:t>
+        </w:r>
+        <w:r>
+          <w:rPr>
+            <w:noProof/>
+            <w:webHidden/>
+          </w:rPr>
+          <w:tab/>
+        </w:r>
+        <w:r>
+          <w:rPr>
+            <w:noProof/>
+            <w:webHidden/>
+          </w:rPr>
+          <w:fldChar w:fldCharType="begin"/>
+        </w:r>
+        <w:r>
+          <w:rPr>
+            <w:noProof/>
+            <w:webHidden/>
+          </w:rPr>
+          <w:instrText xml:space="preserve"> PAGEREF _Toc178608828 \h </w:instrText>
+        </w:r>
+        <w:r>
+          <w:rPr>
+            <w:noProof/>
+            <w:webHidden/>
+          </w:rPr>
+        </w:r>
+        <w:r>
+          <w:rPr>
+            <w:noProof/>
+            <w:webHidden/>
+          </w:rPr>
+          <w:fldChar w:fldCharType="separate"/>
+        </w:r>
+        <w:r>
+          <w:rPr>
+            <w:noProof/>
+            <w:webHidden/>
+          </w:rPr>
+          <w:t>9</w:t>
+        </w:r>
+        <w:r>
+          <w:rPr>
+            <w:noProof/>
+            <w:webHidden/>
+          </w:rPr>
+          <w:fldChar w:fldCharType="end"/>
+        </w:r>
+      </w:hyperlink>
+    </w:p>
+    <w:p>
+      <w:pPr>
+        <w:pStyle w:val="TOC1"/>
+        <w:rPr>
+          <w:rFonts w:asciiTheme="minorHAnsi" w:eastAsiaTheme="minorEastAsia" w:hAnsiTheme="minorHAnsi" w:cstheme="minorBidi"/>
+          <w:noProof/>
+          <w:kern w:val="2"/>
+          <w:szCs w:val="24"/>
+          <w:lang w:eastAsia="fi-FI"/>
+          <w14:ligatures w14:val="standardContextual"/>
+        </w:rPr>
+      </w:pPr>
+      <w:hyperlink w:anchor="_Toc178608829" w:history="1">
         <w:r>
           <w:rPr>
             <w:rStyle w:val="Hyperlink"/>
@@ -2916,7 +3268,7 @@
             <w:noProof/>
             <w:webHidden/>
           </w:rPr>
-          <w:instrText xml:space="preserve"> PAGEREF _Toc178604138 \h </w:instrText>
+          <w:instrText xml:space="preserve"> PAGEREF _Toc178608829 \h </w:instrText>
         </w:r>
         <w:r>
           <w:rPr>
@@ -2936,7 +3288,7 @@
             <w:noProof/>
             <w:webHidden/>
           </w:rPr>
-          <w:t>9</w:t>
+          <w:t>10</w:t>
         </w:r>
         <w:r>
           <w:rPr>
@@ -2966,7 +3318,7 @@
       <w:pPr>
         <w:pStyle w:val="Heading1"/>
       </w:pPr>
-      <w:bookmarkStart w:id="0" w:name="_Toc178604109"/>
+      <w:bookmarkStart w:id="0" w:name="_Toc178608796"/>
       <w:r>
         <w:lastRenderedPageBreak/>
         <w:t>Viikkoharjoitukset</w:t>
@@ -2985,7 +3337,7 @@
       <w:pPr>
         <w:pStyle w:val="Heading2"/>
       </w:pPr>
-      <w:bookmarkStart w:id="1" w:name="_Toc178604110"/>
+      <w:bookmarkStart w:id="1" w:name="_Toc178608797"/>
       <w:r>
         <w:t xml:space="preserve">Android -ympäristön asennus ja </w:t>
       </w:r>
@@ -3009,7 +3361,7 @@
           <w:lang w:val="en-US"/>
         </w:rPr>
       </w:pPr>
-      <w:bookmarkStart w:id="2" w:name="_Toc178604111"/>
+      <w:bookmarkStart w:id="2" w:name="_Toc178608798"/>
       <w:r>
         <w:rPr>
           <w:lang w:val="en-US"/>
@@ -3088,7 +3440,7 @@
       <w:pPr>
         <w:pStyle w:val="Heading3"/>
       </w:pPr>
-      <w:bookmarkStart w:id="3" w:name="_Toc178604112"/>
+      <w:bookmarkStart w:id="3" w:name="_Toc178608799"/>
       <w:proofErr w:type="spellStart"/>
       <w:r>
         <w:t>Github</w:t>
@@ -3100,6 +3452,11 @@
       <w:bookmarkEnd w:id="3"/>
     </w:p>
     <w:p>
+      <w:pPr>
+        <w:rPr>
+          <w:rStyle w:val="Hyperlink"/>
+        </w:rPr>
+      </w:pPr>
       <w:hyperlink r:id="rId10" w:history="1">
         <w:r>
           <w:rPr>
@@ -3109,6 +3466,7 @@
         </w:r>
       </w:hyperlink>
     </w:p>
+    <w:p/>
     <w:p>
       <w:pPr>
         <w:pStyle w:val="Heading3"/>
@@ -3116,7 +3474,7 @@
           <w:lang w:val="en-US"/>
         </w:rPr>
       </w:pPr>
-      <w:bookmarkStart w:id="4" w:name="_Toc178604113"/>
+      <w:bookmarkStart w:id="4" w:name="_Toc178608800"/>
       <w:proofErr w:type="spellStart"/>
       <w:r>
         <w:rPr>
@@ -3167,9 +3525,9 @@
           <w:lang w:val="en-US"/>
         </w:rPr>
         <w:drawing>
-          <wp:inline distT="0" distB="0" distL="0" distR="0" wp14:anchorId="4AF18276" wp14:editId="24CE85FB">
-            <wp:extent cx="2981325" cy="5003707"/>
-            <wp:effectExtent l="0" t="0" r="0" b="6985"/>
+          <wp:inline distT="0" distB="0" distL="0" distR="0" wp14:anchorId="4AF18276" wp14:editId="2D29D8CF">
+            <wp:extent cx="2831465" cy="4752190"/>
+            <wp:effectExtent l="0" t="0" r="6985" b="0"/>
             <wp:docPr id="59429776" name="Picture 1" descr="A screen shot of a cell phone&#10;&#10;Description automatically generated"/>
             <wp:cNvGraphicFramePr>
               <a:graphicFrameLocks xmlns:a="http://schemas.openxmlformats.org/drawingml/2006/main" noChangeAspect="1"/>
@@ -3190,7 +3548,7 @@
                   <pic:spPr>
                     <a:xfrm>
                       <a:off x="0" y="0"/>
-                      <a:ext cx="2999027" cy="5033417"/>
+                      <a:ext cx="2854844" cy="4791428"/>
                     </a:xfrm>
                     <a:prstGeom prst="rect">
                       <a:avLst/>
@@ -3210,7 +3568,7 @@
           <w:lang w:val="en-US"/>
         </w:rPr>
       </w:pPr>
-      <w:bookmarkStart w:id="5" w:name="_Toc178604114"/>
+      <w:bookmarkStart w:id="5" w:name="_Toc178608801"/>
       <w:r>
         <w:rPr>
           <w:lang w:val="en-US"/>
@@ -3232,7 +3590,7 @@
       <w:pPr>
         <w:pStyle w:val="Heading3"/>
       </w:pPr>
-      <w:bookmarkStart w:id="6" w:name="_Toc178604115"/>
+      <w:bookmarkStart w:id="6" w:name="_Toc178608802"/>
       <w:proofErr w:type="spellStart"/>
       <w:r>
         <w:t>Github</w:t>
@@ -3244,6 +3602,11 @@
       <w:bookmarkEnd w:id="6"/>
     </w:p>
     <w:p>
+      <w:pPr>
+        <w:rPr>
+          <w:rStyle w:val="Hyperlink"/>
+        </w:rPr>
+      </w:pPr>
       <w:hyperlink r:id="rId12" w:history="1">
         <w:r>
           <w:rPr>
@@ -3253,6 +3616,7 @@
         </w:r>
       </w:hyperlink>
     </w:p>
+    <w:p/>
     <w:p>
       <w:pPr>
         <w:pStyle w:val="Heading3"/>
@@ -3260,7 +3624,7 @@
           <w:lang w:val="en-US"/>
         </w:rPr>
       </w:pPr>
-      <w:bookmarkStart w:id="7" w:name="_Toc178604116"/>
+      <w:bookmarkStart w:id="7" w:name="_Toc178608803"/>
       <w:r>
         <w:rPr>
           <w:lang w:val="en-US"/>
@@ -3303,9 +3667,9 @@
           <w:lang w:val="en-US"/>
         </w:rPr>
         <w:drawing>
-          <wp:inline distT="0" distB="0" distL="0" distR="0" wp14:anchorId="547A1B4E" wp14:editId="1EB493EE">
-            <wp:extent cx="1847850" cy="3722534"/>
-            <wp:effectExtent l="0" t="0" r="0" b="0"/>
+          <wp:inline distT="0" distB="0" distL="0" distR="0" wp14:anchorId="547A1B4E" wp14:editId="2C237494">
+            <wp:extent cx="2322000" cy="4680000"/>
+            <wp:effectExtent l="0" t="0" r="2540" b="6350"/>
             <wp:docPr id="1260879894" name="Picture 1" descr="A screen shot of a cell phone&#10;&#10;Description automatically generated"/>
             <wp:cNvGraphicFramePr>
               <a:graphicFrameLocks xmlns:a="http://schemas.openxmlformats.org/drawingml/2006/main" noChangeAspect="1"/>
@@ -3326,7 +3690,7 @@
                   <pic:spPr>
                     <a:xfrm>
                       <a:off x="0" y="0"/>
-                      <a:ext cx="1868259" cy="3763649"/>
+                      <a:ext cx="2322000" cy="4680000"/>
                     </a:xfrm>
                     <a:prstGeom prst="rect">
                       <a:avLst/>
@@ -3343,7 +3707,7 @@
       <w:pPr>
         <w:pStyle w:val="Heading2"/>
       </w:pPr>
-      <w:bookmarkStart w:id="8" w:name="_Toc178604117"/>
+      <w:bookmarkStart w:id="8" w:name="_Toc178608804"/>
       <w:proofErr w:type="spellStart"/>
       <w:r>
         <w:t>Kotlin</w:t>
@@ -3382,7 +3746,7 @@
       <w:pPr>
         <w:pStyle w:val="Heading1"/>
       </w:pPr>
-      <w:bookmarkStart w:id="9" w:name="_Toc178604118"/>
+      <w:bookmarkStart w:id="9" w:name="_Toc178608805"/>
       <w:r>
         <w:lastRenderedPageBreak/>
         <w:t>Viikkoharjoitukset</w:t>
@@ -3393,7 +3757,7 @@
       <w:pPr>
         <w:pStyle w:val="Heading2"/>
       </w:pPr>
-      <w:bookmarkStart w:id="10" w:name="_Toc178604119"/>
+      <w:bookmarkStart w:id="10" w:name="_Toc178608806"/>
       <w:r>
         <w:t>Valuuttamuuntimen käyttöliittymä</w:t>
       </w:r>
@@ -3403,7 +3767,7 @@
       <w:pPr>
         <w:pStyle w:val="Heading3"/>
       </w:pPr>
-      <w:bookmarkStart w:id="11" w:name="_Toc178604120"/>
+      <w:bookmarkStart w:id="11" w:name="_Toc178608807"/>
       <w:proofErr w:type="spellStart"/>
       <w:r>
         <w:t>Github</w:t>
@@ -3415,6 +3779,11 @@
       <w:bookmarkEnd w:id="11"/>
     </w:p>
     <w:p>
+      <w:pPr>
+        <w:rPr>
+          <w:rStyle w:val="Hyperlink"/>
+        </w:rPr>
+      </w:pPr>
       <w:hyperlink r:id="rId15" w:history="1">
         <w:r>
           <w:rPr>
@@ -3424,11 +3793,12 @@
         </w:r>
       </w:hyperlink>
     </w:p>
+    <w:p/>
     <w:p>
       <w:pPr>
         <w:pStyle w:val="Heading3"/>
       </w:pPr>
-      <w:bookmarkStart w:id="12" w:name="_Toc178604121"/>
+      <w:bookmarkStart w:id="12" w:name="_Toc178608808"/>
       <w:r>
         <w:t>Kuva käyttöliittymästä</w:t>
       </w:r>
@@ -3440,9 +3810,9 @@
           <w:noProof/>
         </w:rPr>
         <w:drawing>
-          <wp:inline distT="0" distB="0" distL="0" distR="0" wp14:anchorId="1AD46619" wp14:editId="46FF3338">
-            <wp:extent cx="2084400" cy="3718800"/>
-            <wp:effectExtent l="0" t="0" r="0" b="0"/>
+          <wp:inline distT="0" distB="0" distL="0" distR="0" wp14:anchorId="1AD46619" wp14:editId="6FC6FC8B">
+            <wp:extent cx="2624400" cy="4680000"/>
+            <wp:effectExtent l="0" t="0" r="5080" b="6350"/>
             <wp:docPr id="536991985" name="Picture 1" descr="A screen shot of a cell phone&#10;&#10;Description automatically generated"/>
             <wp:cNvGraphicFramePr>
               <a:graphicFrameLocks xmlns:a="http://schemas.openxmlformats.org/drawingml/2006/main" noChangeAspect="1"/>
@@ -3463,7 +3833,7 @@
                   <pic:spPr>
                     <a:xfrm>
                       <a:off x="0" y="0"/>
-                      <a:ext cx="2084400" cy="3718800"/>
+                      <a:ext cx="2624400" cy="4680000"/>
                     </a:xfrm>
                     <a:prstGeom prst="rect">
                       <a:avLst/>
@@ -3480,7 +3850,7 @@
       <w:pPr>
         <w:pStyle w:val="Heading2"/>
       </w:pPr>
-      <w:bookmarkStart w:id="13" w:name="_Toc178604122"/>
+      <w:bookmarkStart w:id="13" w:name="_Toc178608809"/>
       <w:r>
         <w:t>Sääsovelluksen käyttöliittymä</w:t>
       </w:r>
@@ -3490,7 +3860,7 @@
       <w:pPr>
         <w:pStyle w:val="Heading3"/>
       </w:pPr>
-      <w:bookmarkStart w:id="14" w:name="_Toc178604123"/>
+      <w:bookmarkStart w:id="14" w:name="_Toc178608810"/>
       <w:proofErr w:type="spellStart"/>
       <w:r>
         <w:t>Github</w:t>
@@ -3515,7 +3885,7 @@
       <w:pPr>
         <w:pStyle w:val="Heading3"/>
       </w:pPr>
-      <w:bookmarkStart w:id="15" w:name="_Toc178604124"/>
+      <w:bookmarkStart w:id="15" w:name="_Toc178608811"/>
       <w:r>
         <w:lastRenderedPageBreak/>
         <w:t>Kuva käyttöliittymästä</w:t>
@@ -3528,9 +3898,9 @@
           <w:noProof/>
         </w:rPr>
         <w:drawing>
-          <wp:inline distT="0" distB="0" distL="0" distR="0" wp14:anchorId="403DE8B4" wp14:editId="475CD272">
-            <wp:extent cx="2062800" cy="3708000"/>
-            <wp:effectExtent l="0" t="0" r="0" b="6985"/>
+          <wp:inline distT="0" distB="0" distL="0" distR="0" wp14:anchorId="403DE8B4" wp14:editId="10671701">
+            <wp:extent cx="1934084" cy="3476625"/>
+            <wp:effectExtent l="0" t="0" r="9525" b="0"/>
             <wp:docPr id="1949141544" name="Picture 1" descr="A screen shot of a cell phone&#10;&#10;Description automatically generated"/>
             <wp:cNvGraphicFramePr>
               <a:graphicFrameLocks xmlns:a="http://schemas.openxmlformats.org/drawingml/2006/main" noChangeAspect="1"/>
@@ -3551,7 +3921,7 @@
                   <pic:spPr>
                     <a:xfrm>
                       <a:off x="0" y="0"/>
-                      <a:ext cx="2062800" cy="3708000"/>
+                      <a:ext cx="1936079" cy="3480210"/>
                     </a:xfrm>
                     <a:prstGeom prst="rect">
                       <a:avLst/>
@@ -3564,11 +3934,12 @@
         </w:drawing>
       </w:r>
     </w:p>
+    <w:p/>
     <w:p>
       <w:pPr>
         <w:pStyle w:val="Heading2"/>
       </w:pPr>
-      <w:bookmarkStart w:id="16" w:name="_Toc178604125"/>
+      <w:bookmarkStart w:id="16" w:name="_Toc178608812"/>
       <w:proofErr w:type="spellStart"/>
       <w:r>
         <w:t>Scaffold</w:t>
@@ -3580,7 +3951,7 @@
       <w:pPr>
         <w:pStyle w:val="Heading3"/>
       </w:pPr>
-      <w:bookmarkStart w:id="17" w:name="_Toc178604126"/>
+      <w:bookmarkStart w:id="17" w:name="_Toc178608813"/>
       <w:proofErr w:type="spellStart"/>
       <w:r>
         <w:t>Github</w:t>
@@ -3592,6 +3963,11 @@
       <w:bookmarkEnd w:id="17"/>
     </w:p>
     <w:p>
+      <w:pPr>
+        <w:rPr>
+          <w:rStyle w:val="Hyperlink"/>
+        </w:rPr>
+      </w:pPr>
       <w:hyperlink r:id="rId19" w:history="1">
         <w:r>
           <w:rPr>
@@ -3601,11 +3977,12 @@
         </w:r>
       </w:hyperlink>
     </w:p>
+    <w:p/>
     <w:p>
       <w:pPr>
         <w:pStyle w:val="Heading3"/>
       </w:pPr>
-      <w:bookmarkStart w:id="18" w:name="_Toc178604127"/>
+      <w:bookmarkStart w:id="18" w:name="_Toc178608814"/>
       <w:r>
         <w:t>Kuva käyttöliittymästä</w:t>
       </w:r>
@@ -3617,9 +3994,9 @@
           <w:noProof/>
         </w:rPr>
         <w:drawing>
-          <wp:inline distT="0" distB="0" distL="0" distR="0" wp14:anchorId="1C62D0AF" wp14:editId="36954DDF">
-            <wp:extent cx="2142211" cy="3514725"/>
-            <wp:effectExtent l="0" t="0" r="0" b="0"/>
+          <wp:inline distT="0" distB="0" distL="0" distR="0" wp14:anchorId="1C62D0AF" wp14:editId="1107CC9B">
+            <wp:extent cx="1971675" cy="3234926"/>
+            <wp:effectExtent l="0" t="0" r="0" b="3810"/>
             <wp:docPr id="90086532" name="Picture 1" descr="A screen shot of a cell phone&#10;&#10;Description automatically generated"/>
             <wp:cNvGraphicFramePr>
               <a:graphicFrameLocks xmlns:a="http://schemas.openxmlformats.org/drawingml/2006/main" noChangeAspect="1"/>
@@ -3640,7 +4017,7 @@
                   <pic:spPr>
                     <a:xfrm>
                       <a:off x="0" y="0"/>
-                      <a:ext cx="2145299" cy="3519791"/>
+                      <a:ext cx="1982057" cy="3251959"/>
                     </a:xfrm>
                     <a:prstGeom prst="rect">
                       <a:avLst/>
@@ -3657,7 +4034,7 @@
       <w:pPr>
         <w:pStyle w:val="Heading2"/>
       </w:pPr>
-      <w:bookmarkStart w:id="19" w:name="_Toc178604128"/>
+      <w:bookmarkStart w:id="19" w:name="_Toc178608815"/>
       <w:proofErr w:type="spellStart"/>
       <w:r>
         <w:t>Kotlin</w:t>
@@ -3687,7 +4064,7 @@
       <w:pPr>
         <w:pStyle w:val="Heading1"/>
       </w:pPr>
-      <w:bookmarkStart w:id="20" w:name="_Toc178604129"/>
+      <w:bookmarkStart w:id="20" w:name="_Toc178608816"/>
       <w:r>
         <w:lastRenderedPageBreak/>
         <w:t>Viikkoharjoitukset 3</w:t>
@@ -3698,7 +4075,7 @@
       <w:pPr>
         <w:pStyle w:val="Heading2"/>
       </w:pPr>
-      <w:bookmarkStart w:id="21" w:name="_Toc178604130"/>
+      <w:bookmarkStart w:id="21" w:name="_Toc178608817"/>
       <w:r>
         <w:t>Lokalisointi</w:t>
       </w:r>
@@ -3708,7 +4085,7 @@
       <w:pPr>
         <w:pStyle w:val="Heading3"/>
       </w:pPr>
-      <w:bookmarkStart w:id="22" w:name="_Toc178604131"/>
+      <w:bookmarkStart w:id="22" w:name="_Toc178608818"/>
       <w:r>
         <w:t>Pohdinta</w:t>
       </w:r>
@@ -3737,11 +4114,12 @@
         <w:t>Sovellus voi näyttää automaattisesti oikean käännöksen käyttäjän laitteen kieliasetusten mukaan, mikä parantaa käyttäjäkokemusta.</w:t>
       </w:r>
     </w:p>
+    <w:p/>
     <w:p>
       <w:pPr>
         <w:pStyle w:val="Heading3"/>
       </w:pPr>
-      <w:bookmarkStart w:id="23" w:name="_Toc178604132"/>
+      <w:bookmarkStart w:id="23" w:name="_Toc178608819"/>
       <w:proofErr w:type="spellStart"/>
       <w:r>
         <w:t>github</w:t>
@@ -3753,6 +4131,11 @@
       <w:bookmarkEnd w:id="23"/>
     </w:p>
     <w:p>
+      <w:pPr>
+        <w:rPr>
+          <w:rStyle w:val="Hyperlink"/>
+        </w:rPr>
+      </w:pPr>
       <w:hyperlink r:id="rId22" w:history="1">
         <w:r>
           <w:rPr>
@@ -3762,11 +4145,12 @@
         </w:r>
       </w:hyperlink>
     </w:p>
+    <w:p/>
     <w:p>
       <w:pPr>
         <w:pStyle w:val="Heading3"/>
       </w:pPr>
-      <w:bookmarkStart w:id="24" w:name="_Toc178604133"/>
+      <w:bookmarkStart w:id="24" w:name="_Toc178608820"/>
       <w:r>
         <w:t>Kuvia ohjelman ajosta</w:t>
       </w:r>
@@ -3857,12 +4241,11 @@
     <w:p/>
     <w:p/>
     <w:p/>
-    <w:p/>
     <w:p>
       <w:pPr>
         <w:pStyle w:val="Heading2"/>
       </w:pPr>
-      <w:bookmarkStart w:id="25" w:name="_Toc178604134"/>
+      <w:bookmarkStart w:id="25" w:name="_Toc178608821"/>
       <w:r>
         <w:lastRenderedPageBreak/>
         <w:t>Teemat</w:t>
@@ -3873,7 +4256,7 @@
       <w:pPr>
         <w:pStyle w:val="Heading3"/>
       </w:pPr>
-      <w:bookmarkStart w:id="26" w:name="_Toc178604135"/>
+      <w:bookmarkStart w:id="26" w:name="_Toc178608822"/>
       <w:r>
         <w:t>Pohdinta</w:t>
       </w:r>
@@ -3896,11 +4279,12 @@
         <w:t>Teemat mahdollistavat tumman ja vaalean tilan tai jopa dynaamisten värien käytön Androidin materiaalidesignin mukaisesti. Sovellus voi mukautua käyttäjän järjestelmäasetuksiin tai antaa käyttäjälle mahdollisuuden valita eri teemoja itse.</w:t>
       </w:r>
     </w:p>
+    <w:p/>
     <w:p>
       <w:pPr>
         <w:pStyle w:val="Heading3"/>
       </w:pPr>
-      <w:bookmarkStart w:id="27" w:name="_Toc178604136"/>
+      <w:bookmarkStart w:id="27" w:name="_Toc178608823"/>
       <w:proofErr w:type="spellStart"/>
       <w:r>
         <w:t>Github</w:t>
@@ -3912,6 +4296,11 @@
       <w:bookmarkEnd w:id="27"/>
     </w:p>
     <w:p>
+      <w:pPr>
+        <w:rPr>
+          <w:rStyle w:val="Hyperlink"/>
+        </w:rPr>
+      </w:pPr>
       <w:hyperlink r:id="rId25" w:history="1">
         <w:r>
           <w:rPr>
@@ -3921,11 +4310,12 @@
         </w:r>
       </w:hyperlink>
     </w:p>
+    <w:p/>
     <w:p>
       <w:pPr>
         <w:pStyle w:val="Heading3"/>
       </w:pPr>
-      <w:bookmarkStart w:id="28" w:name="_Toc178604137"/>
+      <w:bookmarkStart w:id="28" w:name="_Toc178608824"/>
       <w:r>
         <w:t>Kuvia ohjelman ajosta</w:t>
       </w:r>
@@ -3933,6 +4323,9 @@
     </w:p>
     <w:p>
       <w:r>
+        <w:rPr>
+          <w:noProof/>
+        </w:rPr>
         <w:drawing>
           <wp:inline distT="0" distB="0" distL="0" distR="0" wp14:anchorId="2AB6FF91" wp14:editId="0A1FD5CB">
             <wp:extent cx="2606400" cy="4680000"/>
@@ -3970,6 +4363,9 @@
         </w:drawing>
       </w:r>
       <w:r>
+        <w:rPr>
+          <w:noProof/>
+        </w:rPr>
         <w:drawing>
           <wp:inline distT="0" distB="0" distL="0" distR="0" wp14:anchorId="0F348ECD" wp14:editId="025991E9">
             <wp:extent cx="2606400" cy="4680000"/>
@@ -4007,6 +4403,146 @@
         </w:drawing>
       </w:r>
     </w:p>
+    <w:p/>
+    <w:p>
+      <w:pPr>
+        <w:pStyle w:val="Heading2"/>
+      </w:pPr>
+      <w:bookmarkStart w:id="29" w:name="_Toc178608825"/>
+      <w:r>
+        <w:lastRenderedPageBreak/>
+        <w:t>Sovelluksen tila ja toiminnallisuus</w:t>
+      </w:r>
+      <w:bookmarkEnd w:id="29"/>
+    </w:p>
+    <w:p>
+      <w:pPr>
+        <w:pStyle w:val="Heading3"/>
+      </w:pPr>
+      <w:bookmarkStart w:id="30" w:name="_Toc178608826"/>
+      <w:r>
+        <w:t>Pohdinta</w:t>
+      </w:r>
+      <w:bookmarkEnd w:id="30"/>
+    </w:p>
+    <w:p>
+      <w:r>
+        <w:t>Käyttöliittymän tilalla tarkoitetaan sovelluksen käyttöliittymän eri tiloja, joita voidaan käyttää käyttäjän interaktioiden seuraamiseen ja hallintaan. Näitä tiloja voi olla esimerkiksi käyttäjän syöttämät tiedot, sovelluksen näkymät tai eri elementtien tilat, kuten lomakekenttien sisällöt. Käyttöliittymän tilan hallinta on keskeistä, jotta sovelluksen eri osat voivat reagoida oikein käyttäjän tekemisiin.</w:t>
+      </w:r>
+    </w:p>
+    <w:p/>
+    <w:p>
+      <w:pPr>
+        <w:pStyle w:val="Heading3"/>
+      </w:pPr>
+      <w:bookmarkStart w:id="31" w:name="_Toc178608827"/>
+      <w:proofErr w:type="spellStart"/>
+      <w:r>
+        <w:t>Github</w:t>
+      </w:r>
+      <w:proofErr w:type="spellEnd"/>
+      <w:r>
+        <w:t>-linkki</w:t>
+      </w:r>
+      <w:bookmarkEnd w:id="31"/>
+    </w:p>
+    <w:p>
+      <w:hyperlink r:id="rId28" w:history="1">
+        <w:r>
+          <w:rPr>
+            <w:rStyle w:val="Hyperlink"/>
+          </w:rPr>
+          <w:t>github.com</w:t>
+        </w:r>
+      </w:hyperlink>
+    </w:p>
+    <w:p/>
+    <w:p>
+      <w:pPr>
+        <w:pStyle w:val="Heading3"/>
+      </w:pPr>
+      <w:bookmarkStart w:id="32" w:name="_Toc178608828"/>
+      <w:r>
+        <w:t>Kuvia ohjelman ajosta</w:t>
+      </w:r>
+      <w:bookmarkEnd w:id="32"/>
+    </w:p>
+    <w:p>
+      <w:r>
+        <w:drawing>
+          <wp:inline distT="0" distB="0" distL="0" distR="0" wp14:anchorId="37265533" wp14:editId="5DE1FA85">
+            <wp:extent cx="2566800" cy="4680000"/>
+            <wp:effectExtent l="0" t="0" r="5080" b="6350"/>
+            <wp:docPr id="743615111" name="Picture 1" descr="A screenshot of a phone&#10;&#10;Description automatically generated"/>
+            <wp:cNvGraphicFramePr>
+              <a:graphicFrameLocks xmlns:a="http://schemas.openxmlformats.org/drawingml/2006/main" noChangeAspect="1"/>
+            </wp:cNvGraphicFramePr>
+            <a:graphic xmlns:a="http://schemas.openxmlformats.org/drawingml/2006/main">
+              <a:graphicData uri="http://schemas.openxmlformats.org/drawingml/2006/picture">
+                <pic:pic xmlns:pic="http://schemas.openxmlformats.org/drawingml/2006/picture">
+                  <pic:nvPicPr>
+                    <pic:cNvPr id="743615111" name="Picture 1" descr="A screenshot of a phone&#10;&#10;Description automatically generated"/>
+                    <pic:cNvPicPr/>
+                  </pic:nvPicPr>
+                  <pic:blipFill>
+                    <a:blip r:embed="rId29"/>
+                    <a:stretch>
+                      <a:fillRect/>
+                    </a:stretch>
+                  </pic:blipFill>
+                  <pic:spPr>
+                    <a:xfrm>
+                      <a:off x="0" y="0"/>
+                      <a:ext cx="2566800" cy="4680000"/>
+                    </a:xfrm>
+                    <a:prstGeom prst="rect">
+                      <a:avLst/>
+                    </a:prstGeom>
+                  </pic:spPr>
+                </pic:pic>
+              </a:graphicData>
+            </a:graphic>
+          </wp:inline>
+        </w:drawing>
+      </w:r>
+      <w:r>
+        <w:drawing>
+          <wp:inline distT="0" distB="0" distL="0" distR="0" wp14:anchorId="0FC26597" wp14:editId="7B362D35">
+            <wp:extent cx="2566800" cy="4680000"/>
+            <wp:effectExtent l="0" t="0" r="5080" b="6350"/>
+            <wp:docPr id="720511049" name="Picture 1" descr="A screenshot of a phone&#10;&#10;Description automatically generated"/>
+            <wp:cNvGraphicFramePr>
+              <a:graphicFrameLocks xmlns:a="http://schemas.openxmlformats.org/drawingml/2006/main" noChangeAspect="1"/>
+            </wp:cNvGraphicFramePr>
+            <a:graphic xmlns:a="http://schemas.openxmlformats.org/drawingml/2006/main">
+              <a:graphicData uri="http://schemas.openxmlformats.org/drawingml/2006/picture">
+                <pic:pic xmlns:pic="http://schemas.openxmlformats.org/drawingml/2006/picture">
+                  <pic:nvPicPr>
+                    <pic:cNvPr id="720511049" name="Picture 1" descr="A screenshot of a phone&#10;&#10;Description automatically generated"/>
+                    <pic:cNvPicPr/>
+                  </pic:nvPicPr>
+                  <pic:blipFill>
+                    <a:blip r:embed="rId30"/>
+                    <a:stretch>
+                      <a:fillRect/>
+                    </a:stretch>
+                  </pic:blipFill>
+                  <pic:spPr>
+                    <a:xfrm>
+                      <a:off x="0" y="0"/>
+                      <a:ext cx="2566800" cy="4680000"/>
+                    </a:xfrm>
+                    <a:prstGeom prst="rect">
+                      <a:avLst/>
+                    </a:prstGeom>
+                  </pic:spPr>
+                </pic:pic>
+              </a:graphicData>
+            </a:graphic>
+          </wp:inline>
+        </w:drawing>
+      </w:r>
+    </w:p>
     <w:p>
       <w:pPr>
         <w:pStyle w:val="lhteetliitteetotsikko"/>
@@ -4014,7 +4550,7 @@
           <w:rFonts w:cs="Arial"/>
         </w:rPr>
       </w:pPr>
-      <w:bookmarkStart w:id="29" w:name="_Toc178604138"/>
+      <w:bookmarkStart w:id="33" w:name="_Toc178608829"/>
       <w:r>
         <w:rPr>
           <w:rFonts w:cs="Arial"/>
@@ -4022,13 +4558,13 @@
         <w:lastRenderedPageBreak/>
         <w:t>Käytetyt lähteet</w:t>
       </w:r>
-      <w:bookmarkEnd w:id="29"/>
+      <w:bookmarkEnd w:id="33"/>
     </w:p>
     <w:p>
       <w:pPr>
         <w:pStyle w:val="Caption"/>
       </w:pPr>
-      <w:hyperlink r:id="rId28" w:history="1">
+      <w:hyperlink r:id="rId31" w:history="1">
         <w:r>
           <w:rPr>
             <w:rStyle w:val="Hyperlink"/>
@@ -4038,7 +4574,7 @@
       </w:hyperlink>
     </w:p>
     <w:p>
-      <w:hyperlink r:id="rId29" w:history="1">
+      <w:hyperlink r:id="rId32" w:history="1">
         <w:r>
           <w:rPr>
             <w:rStyle w:val="Hyperlink"/>
@@ -4048,7 +4584,12 @@
       </w:hyperlink>
     </w:p>
     <w:p>
-      <w:hyperlink r:id="rId30" w:history="1">
+      <w:pPr>
+        <w:rPr>
+          <w:rStyle w:val="Hyperlink"/>
+        </w:rPr>
+      </w:pPr>
+      <w:hyperlink r:id="rId33" w:history="1">
         <w:r>
           <w:rPr>
             <w:rStyle w:val="Hyperlink"/>
@@ -4057,10 +4598,20 @@
         </w:r>
       </w:hyperlink>
     </w:p>
+    <w:p>
+      <w:hyperlink r:id="rId34" w:history="1">
+        <w:r>
+          <w:rPr>
+            <w:rStyle w:val="Hyperlink"/>
+          </w:rPr>
+          <w:t>https://material-foundation.github.io/material-theme-builder/</w:t>
+        </w:r>
+      </w:hyperlink>
+    </w:p>
     <w:sectPr>
-      <w:headerReference w:type="even" r:id="rId31"/>
-      <w:headerReference w:type="default" r:id="rId32"/>
-      <w:headerReference w:type="first" r:id="rId33"/>
+      <w:headerReference w:type="even" r:id="rId35"/>
+      <w:headerReference w:type="default" r:id="rId36"/>
+      <w:headerReference w:type="first" r:id="rId37"/>
       <w:pgSz w:w="11906" w:h="16838" w:code="9"/>
       <w:pgMar w:top="1134" w:right="1134" w:bottom="1134" w:left="2268" w:header="567" w:footer="567" w:gutter="0"/>
       <w:cols w:space="708"/>

</xml_diff>

<commit_message>
Added week 5 assignments
</commit_message>
<xml_diff>
--- a/oppimispaivakirja.docx
+++ b/oppimispaivakirja.docx
@@ -250,7 +250,7 @@
                         </a:ln>
                         <a:extLst>
                           <a:ext uri="{909E8E84-426E-40dd-AFC4-6F175D3DCCD1}">
-                            <a14:hiddenFill xmlns:arto="http://schemas.microsoft.com/office/word/2006/arto" xmlns="" xmlns:mo="http://schemas.microsoft.com/office/mac/office/2008/main" xmlns:mv="urn:schemas-microsoft-com:mac:vml" xmlns:o="urn:schemas-microsoft-com:office:office" xmlns:v="urn:schemas-microsoft-com:vml" xmlns:w10="urn:schemas-microsoft-com:office:word" xmlns:w="http://schemas.openxmlformats.org/wordprocessingml/2006/main" xmlns:a14="http://schemas.microsoft.com/office/drawing/2010/main" xmlns:c="http://schemas.openxmlformats.org/drawingml/2006/chart" xmlns:adec="http://schemas.microsoft.com/office/drawing/2017/decorative" xmlns:pic="http://schemas.openxmlformats.org/drawingml/2006/picture">
+                            <a14:hiddenFill xmlns:pic="http://schemas.openxmlformats.org/drawingml/2006/picture" xmlns:adec="http://schemas.microsoft.com/office/drawing/2017/decorative" xmlns:c="http://schemas.openxmlformats.org/drawingml/2006/chart" xmlns:a14="http://schemas.microsoft.com/office/drawing/2010/main" xmlns:w="http://schemas.openxmlformats.org/wordprocessingml/2006/main" xmlns:w10="urn:schemas-microsoft-com:office:word" xmlns:v="urn:schemas-microsoft-com:vml" xmlns:o="urn:schemas-microsoft-com:office:office" xmlns:mv="urn:schemas-microsoft-com:mac:vml" xmlns:mo="http://schemas.microsoft.com/office/mac/office/2008/main" xmlns="" xmlns:arto="http://schemas.microsoft.com/office/word/2006/arto">
                               <a:noFill/>
                             </a14:hiddenFill>
                           </a:ext>
@@ -5006,18 +5006,10 @@
       </w:pPr>
       <w:bookmarkStart w:id="1" w:name="_Toc181058090"/>
       <w:r>
-        <w:t xml:space="preserve">Android -ympäristön asennus ja </w:t>
-      </w:r>
-      <w:proofErr w:type="spellStart"/>
-      <w:r>
-        <w:t>H</w:t>
-      </w:r>
-      <w:r>
-        <w:t>ello</w:t>
-      </w:r>
-      <w:proofErr w:type="spellEnd"/>
-      <w:r>
-        <w:t xml:space="preserve"> World</w:t>
+        <w:t>Android -ympäristön asennus ja H</w:t>
+      </w:r>
+      <w:r>
+        <w:t>ello World</w:t>
       </w:r>
       <w:bookmarkEnd w:id="1"/>
     </w:p>
@@ -5033,152 +5025,87 @@
         <w:rPr>
           <w:lang w:val="en-US"/>
         </w:rPr>
-        <w:t>Android -</w:t>
-      </w:r>
-      <w:proofErr w:type="spellStart"/>
-      <w:r>
+        <w:t>Android -ympäristön asennus</w:t>
+      </w:r>
+      <w:bookmarkEnd w:id="2"/>
+    </w:p>
+    <w:p>
+      <w:r>
+        <w:t>Asensin version</w:t>
+      </w:r>
+      <w:r>
+        <w:t xml:space="preserve"> Android Studiosta</w:t>
+      </w:r>
+      <w:r>
+        <w:t>, joka sisälsi myös Android SDK</w:t>
+      </w:r>
+    </w:p>
+    <w:p>
+      <w:r>
+        <w:t>ja tarvittavat työkalut. Asennusohjelma ohjasi automaattisesti SDK</w:t>
+      </w:r>
+    </w:p>
+    <w:p>
+      <w:r>
+        <w:t xml:space="preserve">asennukseen. Huomasin, että prosessi asensi myös virtuaaliset Android-laitteet (AVD), joita käytetään sovellusten testaamiseen ilman fyysistä laitetta. Valitsin AVD Managerista laitteeksi Pixel </w:t>
+      </w:r>
+      <w:r>
+        <w:t>8</w:t>
+      </w:r>
+    </w:p>
+    <w:p>
+      <w:r>
+        <w:t>ja Android 12 -version</w:t>
+      </w:r>
+      <w:r>
+        <w:t>, jossa on API-versio 31</w:t>
+      </w:r>
+      <w:r>
+        <w:t>. Virtuaalikoneen käynnistämisessä huomasin, että laite voi olla hidas, mikä johtui osittain koneen resurssien rajoitteista.</w:t>
+      </w:r>
+    </w:p>
+    <w:p/>
+    <w:p>
+      <w:pPr>
+        <w:pStyle w:val="Heading3"/>
+      </w:pPr>
+      <w:bookmarkStart w:id="3" w:name="_Toc181058092"/>
+      <w:r>
+        <w:t>Github-linkki</w:t>
+      </w:r>
+      <w:bookmarkEnd w:id="3"/>
+    </w:p>
+    <w:p>
+      <w:pPr>
+        <w:rPr>
+          <w:rStyle w:val="Hyperlink"/>
+        </w:rPr>
+      </w:pPr>
+      <w:hyperlink r:id="rId10" w:history="1">
+        <w:r>
+          <w:rPr>
+            <w:rStyle w:val="Hyperlink"/>
+          </w:rPr>
+          <w:t>github.com</w:t>
+        </w:r>
+      </w:hyperlink>
+    </w:p>
+    <w:p/>
+    <w:p>
+      <w:pPr>
+        <w:pStyle w:val="Heading3"/>
         <w:rPr>
           <w:lang w:val="en-US"/>
         </w:rPr>
-        <w:t>ympäristön</w:t>
-      </w:r>
-      <w:proofErr w:type="spellEnd"/>
+      </w:pPr>
+      <w:bookmarkStart w:id="4" w:name="_Toc181058093"/>
       <w:r>
         <w:rPr>
           <w:lang w:val="en-US"/>
         </w:rPr>
-        <w:t xml:space="preserve"> </w:t>
-      </w:r>
-      <w:proofErr w:type="spellStart"/>
-      <w:r>
-        <w:rPr>
-          <w:lang w:val="en-US"/>
-        </w:rPr>
-        <w:t>asennus</w:t>
-      </w:r>
-      <w:bookmarkEnd w:id="2"/>
-      <w:proofErr w:type="spellEnd"/>
-    </w:p>
-    <w:p>
-      <w:r>
-        <w:t>Asensin version</w:t>
-      </w:r>
-      <w:r>
-        <w:t xml:space="preserve"> Android Studiosta</w:t>
-      </w:r>
-      <w:r>
-        <w:t>, joka sisälsi myös Android SDK</w:t>
-      </w:r>
-    </w:p>
-    <w:p>
-      <w:r>
-        <w:t>ja tarvittavat työkalut. Asennusohjelma ohjasi automaattisesti SDK</w:t>
-      </w:r>
-    </w:p>
-    <w:p>
-      <w:r>
-        <w:t xml:space="preserve">asennukseen. Huomasin, että prosessi asensi myös virtuaaliset Android-laitteet (AVD), joita käytetään sovellusten testaamiseen ilman fyysistä laitetta. Valitsin AVD Managerista laitteeksi </w:t>
-      </w:r>
-      <w:proofErr w:type="spellStart"/>
-      <w:r>
-        <w:t>Pixel</w:t>
-      </w:r>
-      <w:proofErr w:type="spellEnd"/>
-      <w:r>
-        <w:t xml:space="preserve"> </w:t>
-      </w:r>
-      <w:r>
-        <w:t>8</w:t>
-      </w:r>
-    </w:p>
-    <w:p>
-      <w:r>
-        <w:t>ja Android 12 -version</w:t>
-      </w:r>
-      <w:r>
-        <w:t>, jossa on API-versio 31</w:t>
-      </w:r>
-      <w:r>
-        <w:t>. Virtuaalikoneen käynnistämisessä huomasin, että laite voi olla hidas, mikä johtui osittain koneen resurssien rajoitteista.</w:t>
-      </w:r>
-    </w:p>
-    <w:p/>
-    <w:p>
-      <w:pPr>
-        <w:pStyle w:val="Heading3"/>
-      </w:pPr>
-      <w:bookmarkStart w:id="3" w:name="_Toc181058092"/>
-      <w:proofErr w:type="spellStart"/>
-      <w:r>
-        <w:t>Github</w:t>
-      </w:r>
-      <w:proofErr w:type="spellEnd"/>
-      <w:r>
-        <w:t>-linkki</w:t>
-      </w:r>
-      <w:bookmarkEnd w:id="3"/>
-    </w:p>
-    <w:p>
-      <w:pPr>
-        <w:rPr>
-          <w:rStyle w:val="Hyperlink"/>
-        </w:rPr>
-      </w:pPr>
-      <w:hyperlink r:id="rId10" w:history="1">
-        <w:r>
-          <w:rPr>
-            <w:rStyle w:val="Hyperlink"/>
-          </w:rPr>
-          <w:t>github.com</w:t>
-        </w:r>
-      </w:hyperlink>
-    </w:p>
-    <w:p/>
-    <w:p>
-      <w:pPr>
-        <w:pStyle w:val="Heading3"/>
-        <w:rPr>
-          <w:lang w:val="en-US"/>
-        </w:rPr>
-      </w:pPr>
-      <w:bookmarkStart w:id="4" w:name="_Toc181058093"/>
-      <w:proofErr w:type="spellStart"/>
-      <w:r>
-        <w:rPr>
-          <w:lang w:val="en-US"/>
-        </w:rPr>
-        <w:t>Todiste</w:t>
-      </w:r>
-      <w:proofErr w:type="spellEnd"/>
-      <w:r>
-        <w:rPr>
-          <w:lang w:val="en-US"/>
-        </w:rPr>
-        <w:t xml:space="preserve"> </w:t>
-      </w:r>
-      <w:proofErr w:type="spellStart"/>
-      <w:r>
-        <w:rPr>
-          <w:lang w:val="en-US"/>
-        </w:rPr>
-        <w:t>ohjelman</w:t>
-      </w:r>
-      <w:proofErr w:type="spellEnd"/>
-      <w:r>
-        <w:rPr>
-          <w:lang w:val="en-US"/>
-        </w:rPr>
-        <w:t xml:space="preserve"> </w:t>
-      </w:r>
-      <w:proofErr w:type="spellStart"/>
-      <w:r>
-        <w:rPr>
-          <w:lang w:val="en-US"/>
-        </w:rPr>
-        <w:t>ajosta</w:t>
+        <w:t>Todiste ohjelman ajosta</w:t>
       </w:r>
       <w:bookmarkEnd w:id="4"/>
-      <w:proofErr w:type="spellEnd"/>
     </w:p>
     <w:p>
       <w:pPr>
@@ -5241,86 +5168,51 @@
           <w:lang w:val="en-US"/>
         </w:rPr>
         <w:lastRenderedPageBreak/>
-        <w:t>Jetpack Compose -</w:t>
-      </w:r>
-      <w:proofErr w:type="spellStart"/>
-      <w:r>
+        <w:t>Jetpack Compose -tutustuminen</w:t>
+      </w:r>
+      <w:bookmarkEnd w:id="5"/>
+    </w:p>
+    <w:p>
+      <w:pPr>
+        <w:pStyle w:val="Heading3"/>
+      </w:pPr>
+      <w:bookmarkStart w:id="6" w:name="_Toc181058095"/>
+      <w:r>
+        <w:t>Github-linkki</w:t>
+      </w:r>
+      <w:bookmarkEnd w:id="6"/>
+    </w:p>
+    <w:p>
+      <w:pPr>
+        <w:rPr>
+          <w:rStyle w:val="Hyperlink"/>
+        </w:rPr>
+      </w:pPr>
+      <w:hyperlink r:id="rId12" w:history="1">
+        <w:r>
+          <w:rPr>
+            <w:rStyle w:val="Hyperlink"/>
+          </w:rPr>
+          <w:t>github.com</w:t>
+        </w:r>
+      </w:hyperlink>
+    </w:p>
+    <w:p/>
+    <w:p>
+      <w:pPr>
+        <w:pStyle w:val="Heading3"/>
         <w:rPr>
           <w:lang w:val="en-US"/>
         </w:rPr>
-        <w:t>tutustuminen</w:t>
-      </w:r>
-      <w:bookmarkEnd w:id="5"/>
-      <w:proofErr w:type="spellEnd"/>
-    </w:p>
-    <w:p>
-      <w:pPr>
-        <w:pStyle w:val="Heading3"/>
-      </w:pPr>
-      <w:bookmarkStart w:id="6" w:name="_Toc181058095"/>
-      <w:proofErr w:type="spellStart"/>
-      <w:r>
-        <w:t>Github</w:t>
-      </w:r>
-      <w:proofErr w:type="spellEnd"/>
-      <w:r>
-        <w:t>-linkki</w:t>
-      </w:r>
-      <w:bookmarkEnd w:id="6"/>
-    </w:p>
-    <w:p>
-      <w:pPr>
-        <w:rPr>
-          <w:rStyle w:val="Hyperlink"/>
-        </w:rPr>
-      </w:pPr>
-      <w:hyperlink r:id="rId12" w:history="1">
-        <w:r>
-          <w:rPr>
-            <w:rStyle w:val="Hyperlink"/>
-          </w:rPr>
-          <w:t>github.com</w:t>
-        </w:r>
-      </w:hyperlink>
-    </w:p>
-    <w:p/>
-    <w:p>
-      <w:pPr>
-        <w:pStyle w:val="Heading3"/>
+      </w:pPr>
+      <w:bookmarkStart w:id="7" w:name="_Toc181058096"/>
+      <w:r>
         <w:rPr>
           <w:lang w:val="en-US"/>
         </w:rPr>
-      </w:pPr>
-      <w:bookmarkStart w:id="7" w:name="_Toc181058096"/>
-      <w:r>
-        <w:rPr>
-          <w:lang w:val="en-US"/>
-        </w:rPr>
-        <w:t xml:space="preserve">Koodi </w:t>
-      </w:r>
-      <w:proofErr w:type="spellStart"/>
-      <w:r>
-        <w:rPr>
-          <w:lang w:val="en-US"/>
-        </w:rPr>
-        <w:t>ajettuna</w:t>
-      </w:r>
-      <w:proofErr w:type="spellEnd"/>
-      <w:r>
-        <w:rPr>
-          <w:lang w:val="en-US"/>
-        </w:rPr>
-        <w:t xml:space="preserve"> Android </w:t>
-      </w:r>
-      <w:proofErr w:type="spellStart"/>
-      <w:r>
-        <w:rPr>
-          <w:lang w:val="en-US"/>
-        </w:rPr>
-        <w:t>virtuaalikoneessa</w:t>
+        <w:t>Koodi ajettuna Android virtuaalikoneessa</w:t>
       </w:r>
       <w:bookmarkEnd w:id="7"/>
-      <w:proofErr w:type="spellEnd"/>
     </w:p>
     <w:p>
       <w:pPr>
@@ -5375,21 +5267,8 @@
         <w:pStyle w:val="Heading2"/>
       </w:pPr>
       <w:bookmarkStart w:id="8" w:name="_Toc181058097"/>
-      <w:proofErr w:type="spellStart"/>
-      <w:r>
-        <w:t>Kotlin</w:t>
-      </w:r>
-      <w:proofErr w:type="spellEnd"/>
-      <w:r>
-        <w:t xml:space="preserve"> </w:t>
-      </w:r>
-      <w:proofErr w:type="spellStart"/>
-      <w:r>
-        <w:t>essentials</w:t>
-      </w:r>
-      <w:proofErr w:type="spellEnd"/>
-      <w:r>
-        <w:t xml:space="preserve"> – osa 1</w:t>
+      <w:r>
+        <w:t>Kotlin essentials – osa 1</w:t>
       </w:r>
       <w:bookmarkEnd w:id="8"/>
     </w:p>
@@ -5438,13 +5317,8 @@
         <w:pStyle w:val="Heading3"/>
       </w:pPr>
       <w:bookmarkStart w:id="11" w:name="_Toc181058100"/>
-      <w:proofErr w:type="spellStart"/>
-      <w:r>
-        <w:t>Github</w:t>
-      </w:r>
-      <w:proofErr w:type="spellEnd"/>
-      <w:r>
-        <w:t>-linkki</w:t>
+      <w:r>
+        <w:t>Github-linkki</w:t>
       </w:r>
       <w:bookmarkEnd w:id="11"/>
     </w:p>
@@ -5531,13 +5405,8 @@
         <w:pStyle w:val="Heading3"/>
       </w:pPr>
       <w:bookmarkStart w:id="14" w:name="_Toc181058103"/>
-      <w:proofErr w:type="spellStart"/>
-      <w:r>
-        <w:t>Github</w:t>
-      </w:r>
-      <w:proofErr w:type="spellEnd"/>
-      <w:r>
-        <w:t>-linkki</w:t>
+      <w:r>
+        <w:t>Github-linkki</w:t>
       </w:r>
       <w:bookmarkEnd w:id="14"/>
     </w:p>
@@ -5610,25 +5479,18 @@
         <w:pStyle w:val="Heading2"/>
       </w:pPr>
       <w:bookmarkStart w:id="16" w:name="_Toc181058105"/>
-      <w:proofErr w:type="spellStart"/>
       <w:r>
         <w:t>Scaffold</w:t>
       </w:r>
       <w:bookmarkEnd w:id="16"/>
-      <w:proofErr w:type="spellEnd"/>
     </w:p>
     <w:p>
       <w:pPr>
         <w:pStyle w:val="Heading3"/>
       </w:pPr>
       <w:bookmarkStart w:id="17" w:name="_Toc181058106"/>
-      <w:proofErr w:type="spellStart"/>
-      <w:r>
-        <w:t>Github</w:t>
-      </w:r>
-      <w:proofErr w:type="spellEnd"/>
-      <w:r>
-        <w:t>-linkki</w:t>
+      <w:r>
+        <w:t>Github-linkki</w:t>
       </w:r>
       <w:bookmarkEnd w:id="17"/>
     </w:p>
@@ -5705,13 +5567,8 @@
         <w:pStyle w:val="Heading2"/>
       </w:pPr>
       <w:bookmarkStart w:id="19" w:name="_Toc181058108"/>
-      <w:proofErr w:type="spellStart"/>
-      <w:r>
-        <w:t>Kotlin</w:t>
-      </w:r>
-      <w:proofErr w:type="spellEnd"/>
-      <w:r>
-        <w:t xml:space="preserve"> harjoituksia osa 2</w:t>
+      <w:r>
+        <w:t>Kotlin harjoituksia osa 2</w:t>
       </w:r>
       <w:bookmarkEnd w:id="19"/>
     </w:p>
@@ -5790,13 +5647,8 @@
         <w:pStyle w:val="Heading3"/>
       </w:pPr>
       <w:bookmarkStart w:id="23" w:name="_Toc181058112"/>
-      <w:proofErr w:type="spellStart"/>
-      <w:r>
-        <w:t>github</w:t>
-      </w:r>
-      <w:proofErr w:type="spellEnd"/>
-      <w:r>
-        <w:t>-linkki</w:t>
+      <w:r>
+        <w:t>github-linkki</w:t>
       </w:r>
       <w:bookmarkEnd w:id="23"/>
     </w:p>
@@ -5955,13 +5807,8 @@
         <w:pStyle w:val="Heading3"/>
       </w:pPr>
       <w:bookmarkStart w:id="27" w:name="_Toc181058116"/>
-      <w:proofErr w:type="spellStart"/>
-      <w:r>
-        <w:t>Github</w:t>
-      </w:r>
-      <w:proofErr w:type="spellEnd"/>
-      <w:r>
-        <w:t>-linkki</w:t>
+      <w:r>
+        <w:t>Github-linkki</w:t>
       </w:r>
       <w:bookmarkEnd w:id="27"/>
     </w:p>
@@ -6106,13 +5953,8 @@
         <w:pStyle w:val="Heading3"/>
       </w:pPr>
       <w:bookmarkStart w:id="31" w:name="_Toc181058120"/>
-      <w:proofErr w:type="spellStart"/>
-      <w:r>
-        <w:t>Github</w:t>
-      </w:r>
-      <w:proofErr w:type="spellEnd"/>
-      <w:r>
-        <w:t>-linkki</w:t>
+      <w:r>
+        <w:t>Github-linkki</w:t>
       </w:r>
       <w:bookmarkEnd w:id="31"/>
     </w:p>
@@ -6245,13 +6087,8 @@
         <w:pStyle w:val="Heading3"/>
       </w:pPr>
       <w:bookmarkStart w:id="35" w:name="_Toc181058124"/>
-      <w:proofErr w:type="spellStart"/>
-      <w:r>
-        <w:t>Github</w:t>
-      </w:r>
-      <w:proofErr w:type="spellEnd"/>
-      <w:r>
-        <w:t>-linkki</w:t>
+      <w:r>
+        <w:t>Github-linkki</w:t>
       </w:r>
       <w:bookmarkEnd w:id="35"/>
     </w:p>
@@ -6415,34 +6252,19 @@
         <w:pStyle w:val="Heading2"/>
       </w:pPr>
       <w:bookmarkStart w:id="37" w:name="_Toc181058126"/>
-      <w:proofErr w:type="spellStart"/>
       <w:r>
         <w:lastRenderedPageBreak/>
-        <w:t>Bottom</w:t>
-      </w:r>
-      <w:proofErr w:type="spellEnd"/>
-      <w:r>
-        <w:t xml:space="preserve"> </w:t>
-      </w:r>
-      <w:proofErr w:type="spellStart"/>
-      <w:r>
-        <w:t>Tabs</w:t>
+        <w:t>Bottom Tabs</w:t>
       </w:r>
       <w:bookmarkEnd w:id="37"/>
-      <w:proofErr w:type="spellEnd"/>
     </w:p>
     <w:p>
       <w:pPr>
         <w:pStyle w:val="Heading3"/>
       </w:pPr>
       <w:bookmarkStart w:id="38" w:name="_Toc181058127"/>
-      <w:proofErr w:type="spellStart"/>
-      <w:r>
-        <w:t>Github</w:t>
-      </w:r>
-      <w:proofErr w:type="spellEnd"/>
-      <w:r>
-        <w:t>-linkki</w:t>
+      <w:r>
+        <w:t>Github-linkki</w:t>
       </w:r>
       <w:bookmarkEnd w:id="38"/>
     </w:p>
@@ -6594,12 +6416,10 @@
         <w:pStyle w:val="Heading2"/>
       </w:pPr>
       <w:bookmarkStart w:id="40" w:name="_Toc181058129"/>
-      <w:proofErr w:type="spellStart"/>
       <w:r>
         <w:t>Intent</w:t>
       </w:r>
       <w:bookmarkEnd w:id="40"/>
-      <w:proofErr w:type="spellEnd"/>
     </w:p>
     <w:p>
       <w:pPr>
@@ -6613,55 +6433,7 @@
     </w:p>
     <w:p>
       <w:r>
-        <w:t xml:space="preserve">Androidissa </w:t>
-      </w:r>
-      <w:proofErr w:type="spellStart"/>
-      <w:r>
-        <w:t>Common</w:t>
-      </w:r>
-      <w:proofErr w:type="spellEnd"/>
-      <w:r>
-        <w:t xml:space="preserve"> </w:t>
-      </w:r>
-      <w:proofErr w:type="spellStart"/>
-      <w:r>
-        <w:t>Intents</w:t>
-      </w:r>
-      <w:proofErr w:type="spellEnd"/>
-      <w:r>
-        <w:t xml:space="preserve"> tarkoittaa järjestelmän tarjoamia valmiita </w:t>
-      </w:r>
-      <w:proofErr w:type="spellStart"/>
-      <w:r>
-        <w:t>intenttejä</w:t>
-      </w:r>
-      <w:proofErr w:type="spellEnd"/>
-      <w:r>
-        <w:t xml:space="preserve">, joita voidaan käyttää yleisiin tehtäviin sovellusten välillä. </w:t>
-      </w:r>
-      <w:proofErr w:type="spellStart"/>
-      <w:r>
-        <w:t>Intentti</w:t>
-      </w:r>
-      <w:proofErr w:type="spellEnd"/>
-      <w:r>
-        <w:t xml:space="preserve"> on olio, jota käytetään viestimään eri komponenttien (aktiviteettien, palveluiden jne.) välillä. </w:t>
-      </w:r>
-      <w:proofErr w:type="spellStart"/>
-      <w:r>
-        <w:t>Common</w:t>
-      </w:r>
-      <w:proofErr w:type="spellEnd"/>
-      <w:r>
-        <w:t xml:space="preserve"> </w:t>
-      </w:r>
-      <w:proofErr w:type="spellStart"/>
-      <w:r>
-        <w:t>Intents</w:t>
-      </w:r>
-      <w:proofErr w:type="spellEnd"/>
-      <w:r>
-        <w:t xml:space="preserve"> tarjoavat valmiita toimintoja, joilla sovellukset voivat käynnistää Androidin sisäänrakennettuja toimintoja tai siirtyä toisen sovelluksen tiettyyn toimintaan.</w:t>
+        <w:t>Androidissa Common Intents tarkoittaa järjestelmän tarjoamia valmiita intenttejä, joita voidaan käyttää yleisiin tehtäviin sovellusten välillä. Intentti on olio, jota käytetään viestimään eri komponenttien (aktiviteettien, palveluiden jne.) välillä. Common Intents tarjoavat valmiita toimintoja, joilla sovellukset voivat käynnistää Androidin sisäänrakennettuja toimintoja tai siirtyä toisen sovelluksen tiettyyn toimintaan.</w:t>
       </w:r>
     </w:p>
     <w:p/>
@@ -6670,13 +6442,8 @@
         <w:pStyle w:val="Heading3"/>
       </w:pPr>
       <w:bookmarkStart w:id="42" w:name="_Toc181058131"/>
-      <w:proofErr w:type="spellStart"/>
-      <w:r>
-        <w:t>Github</w:t>
-      </w:r>
-      <w:proofErr w:type="spellEnd"/>
-      <w:r>
-        <w:t>-linkki</w:t>
+      <w:r>
+        <w:t>Github-linkki</w:t>
       </w:r>
       <w:bookmarkEnd w:id="42"/>
     </w:p>
@@ -6778,101 +6545,14 @@
       <w:bookmarkEnd w:id="46"/>
     </w:p>
     <w:p>
-      <w:proofErr w:type="spellStart"/>
-      <w:r>
-        <w:t>Kotlinin</w:t>
-      </w:r>
-      <w:proofErr w:type="spellEnd"/>
-      <w:r>
-        <w:t xml:space="preserve"> dataluokat (data </w:t>
-      </w:r>
-      <w:proofErr w:type="spellStart"/>
-      <w:r>
-        <w:t>classes</w:t>
-      </w:r>
-      <w:proofErr w:type="spellEnd"/>
-      <w:r>
-        <w:t xml:space="preserve">) on suunniteltu tietorakenteiksi, ja ne generoivat automaattisesti tärkeät metodit kuten </w:t>
-      </w:r>
-      <w:proofErr w:type="spellStart"/>
-      <w:proofErr w:type="gramStart"/>
-      <w:r>
-        <w:t>equals</w:t>
-      </w:r>
-      <w:proofErr w:type="spellEnd"/>
-      <w:r>
-        <w:t>(</w:t>
-      </w:r>
-      <w:proofErr w:type="gramEnd"/>
-      <w:r>
-        <w:t xml:space="preserve">), </w:t>
-      </w:r>
-      <w:proofErr w:type="spellStart"/>
-      <w:r>
-        <w:t>hashCode</w:t>
-      </w:r>
-      <w:proofErr w:type="spellEnd"/>
-      <w:r>
-        <w:t xml:space="preserve">(), </w:t>
-      </w:r>
-      <w:proofErr w:type="spellStart"/>
-      <w:r>
-        <w:t>toString</w:t>
-      </w:r>
-      <w:proofErr w:type="spellEnd"/>
-      <w:r>
-        <w:t xml:space="preserve">(), ja copy(). Javan dataluokissa nämä metodit täytyy kirjoittaa itse. </w:t>
-      </w:r>
-      <w:proofErr w:type="spellStart"/>
-      <w:r>
-        <w:t>Kotlinin</w:t>
-      </w:r>
-      <w:proofErr w:type="spellEnd"/>
-      <w:r>
-        <w:t xml:space="preserve"> dataluokat tukevat helppoa datan kopiointia ja toimivat sujuvasti data-</w:t>
-      </w:r>
-      <w:proofErr w:type="spellStart"/>
-      <w:r>
-        <w:t>binding</w:t>
-      </w:r>
-      <w:proofErr w:type="spellEnd"/>
-      <w:r>
-        <w:t>-kirjastojen kanssa, kun taas Javassa vastaava käytettävyys vaatii lisäkoodia.</w:t>
+      <w:r>
+        <w:t>Kotlinin dataluokat (data classes) on suunniteltu tietorakenteiksi, ja ne generoivat automaattisesti tärkeät metodit kuten equals(), hashCode(), toString(), ja copy(). Javan dataluokissa nämä metodit täytyy kirjoittaa itse. Kotlinin dataluokat tukevat helppoa datan kopiointia ja toimivat sujuvasti data-binding-kirjastojen kanssa, kun taas Javassa vastaava käytettävyys vaatii lisäkoodia.</w:t>
       </w:r>
     </w:p>
     <w:p/>
     <w:p>
-      <w:proofErr w:type="spellStart"/>
-      <w:r>
-        <w:t>Column</w:t>
-      </w:r>
-      <w:proofErr w:type="spellEnd"/>
-      <w:r>
-        <w:t xml:space="preserve"> on yksinkertainen pystysuuntainen kontti, joka soveltuu pienille, kiinteille määrille elementtejä, sillä se renderöi kaikki elementit kerralla. </w:t>
-      </w:r>
-      <w:proofErr w:type="spellStart"/>
-      <w:r>
-        <w:t>LazyColumn</w:t>
-      </w:r>
-      <w:proofErr w:type="spellEnd"/>
-      <w:r>
-        <w:t xml:space="preserve"> on tarkoitettu suurille listanäkymille, ja se luo vain näkyvissä olevat elementit (</w:t>
-      </w:r>
-      <w:proofErr w:type="spellStart"/>
-      <w:r>
-        <w:t>lazy-loading</w:t>
-      </w:r>
-      <w:proofErr w:type="spellEnd"/>
-      <w:r>
-        <w:t xml:space="preserve">), optimoiden suorituskyvyn ja muistinkäytön. Dynaamisissa listoissa </w:t>
-      </w:r>
-      <w:proofErr w:type="spellStart"/>
-      <w:r>
-        <w:t>LazyColumn</w:t>
-      </w:r>
-      <w:proofErr w:type="spellEnd"/>
-      <w:r>
-        <w:t xml:space="preserve"> on tehokkaampi vaihtoehto.</w:t>
+      <w:r>
+        <w:t>Column on yksinkertainen pystysuuntainen kontti, joka soveltuu pienille, kiinteille määrille elementtejä, sillä se renderöi kaikki elementit kerralla. LazyColumn on tarkoitettu suurille listanäkymille, ja se luo vain näkyvissä olevat elementit (lazy-loading), optimoiden suorituskyvyn ja muistinkäytön. Dynaamisissa listoissa LazyColumn on tehokkaampi vaihtoehto.</w:t>
       </w:r>
     </w:p>
     <w:p/>
@@ -6888,6 +6568,9 @@
     </w:p>
     <w:p>
       <w:r>
+        <w:rPr>
+          <w:noProof/>
+        </w:rPr>
         <w:drawing>
           <wp:inline distT="0" distB="0" distL="0" distR="0" wp14:anchorId="0EA84E4D" wp14:editId="229031F0">
             <wp:extent cx="2233495" cy="4686300"/>
@@ -6930,14 +6613,9 @@
         <w:pStyle w:val="Heading3"/>
       </w:pPr>
       <w:bookmarkStart w:id="48" w:name="_Toc181058137"/>
-      <w:proofErr w:type="spellStart"/>
       <w:r>
         <w:lastRenderedPageBreak/>
-        <w:t>github</w:t>
-      </w:r>
-      <w:proofErr w:type="spellEnd"/>
-      <w:r>
-        <w:t>-linkki</w:t>
+        <w:t>github-linkki</w:t>
       </w:r>
       <w:bookmarkEnd w:id="48"/>
     </w:p>
@@ -6977,6 +6655,9 @@
     </w:p>
     <w:p>
       <w:r>
+        <w:rPr>
+          <w:noProof/>
+        </w:rPr>
         <w:drawing>
           <wp:inline distT="0" distB="0" distL="0" distR="0" wp14:anchorId="162795CA" wp14:editId="3526661F">
             <wp:extent cx="2563850" cy="5581650"/>
@@ -7019,13 +6700,8 @@
         <w:pStyle w:val="Heading3"/>
       </w:pPr>
       <w:bookmarkStart w:id="51" w:name="_Toc181058140"/>
-      <w:proofErr w:type="spellStart"/>
-      <w:r>
-        <w:t>github</w:t>
-      </w:r>
-      <w:proofErr w:type="spellEnd"/>
-      <w:r>
-        <w:t>-linkki</w:t>
+      <w:r>
+        <w:t>github-linkki</w:t>
       </w:r>
       <w:bookmarkEnd w:id="51"/>
     </w:p>

</xml_diff>